<commit_message>
final report and presentation slides
</commit_message>
<xml_diff>
--- a/Project 3 Report.docx
+++ b/Project 3 Report.docx
@@ -22,118 +22,76 @@
       <w:bookmarkStart w:id="0" w:name="_bma5rvh6gsec" w:colFirst="0" w:colLast="0"/>
       <w:bookmarkEnd w:id="0"/>
       <w:r>
-        <w:t>Project 3</w:t>
-      </w:r>
-      <w:r>
-        <w:t>: Report</w:t>
-      </w:r>
-      <w:r>
-        <w:tab/>
-      </w:r>
-      <w:r>
-        <w:tab/>
-        <w:t xml:space="preserve"> </w:t>
-      </w:r>
-      <w:r>
-        <w:tab/>
+        <w:t>Project 3: Report</w:t>
+      </w:r>
+    </w:p>
+    <w:p>
+      <w:pPr>
+        <w:pStyle w:val="Heading1"/>
+        <w:numPr>
+          <w:ilvl w:val="0"/>
+          <w:numId w:val="5"/>
+        </w:numPr>
+        <w:spacing w:before="100" w:after="100" w:line="273" w:lineRule="auto"/>
+      </w:pPr>
+      <w:bookmarkStart w:id="1" w:name="_39si2689b7hw" w:colFirst="0" w:colLast="0"/>
+      <w:bookmarkEnd w:id="1"/>
+      <w:r>
+        <w:t>Problem Statement</w:t>
+      </w:r>
+    </w:p>
+    <w:p>
+      <w:pPr>
+        <w:spacing w:before="100" w:after="100" w:line="273" w:lineRule="auto"/>
+      </w:pPr>
+      <w:r>
+        <w:t>A machine learning</w:t>
+      </w:r>
+      <w:r>
+        <w:t xml:space="preserve"> model that can accurately predict the downhole pressure </w:t>
+      </w:r>
+      <w:r>
+        <w:t>of an oil well from various well head measurements</w:t>
+      </w:r>
+      <w:r>
+        <w:t>. Analysis will provide a deeper understanding of the relationships between six variables. (choke size, well head pressure, temperature, oil volume, gas volume, and water volume)</w:t>
+      </w:r>
+    </w:p>
+    <w:p>
+      <w:pPr>
+        <w:pStyle w:val="Heading1"/>
+        <w:numPr>
+          <w:ilvl w:val="0"/>
+          <w:numId w:val="5"/>
+        </w:numPr>
+        <w:spacing w:before="100" w:after="100" w:line="273" w:lineRule="auto"/>
+      </w:pPr>
+      <w:bookmarkStart w:id="2" w:name="_6znwbyw37wz9" w:colFirst="0" w:colLast="0"/>
+      <w:bookmarkEnd w:id="2"/>
+      <w:r>
+        <w:t>Data-sets</w:t>
+      </w:r>
+    </w:p>
+    <w:p>
+      <w:r>
+        <w:t xml:space="preserve">Original file was in the format of a CSV. Data was sourced from </w:t>
       </w:r>
       <w:proofErr w:type="spellStart"/>
       <w:r>
-        <w:t>Suparna</w:t>
+        <w:t>Equinor’s</w:t>
       </w:r>
       <w:proofErr w:type="spellEnd"/>
       <w:r>
-        <w:t xml:space="preserve"> Bhattacharjee, Sruthi </w:t>
-      </w:r>
-      <w:proofErr w:type="spellStart"/>
-      <w:r>
-        <w:t>Karicheri</w:t>
-      </w:r>
-      <w:proofErr w:type="spellEnd"/>
-      <w:r>
-        <w:t>, Jennie Ran</w:t>
-      </w:r>
-    </w:p>
-    <w:p>
-      <w:pPr>
-        <w:spacing w:before="100" w:after="100" w:line="273" w:lineRule="auto"/>
-      </w:pPr>
+        <w:t xml:space="preserve"> website.</w:t>
+      </w:r>
+      <w:r>
+        <w:t xml:space="preserve"> Contained variables for five wells from 2008-2014. </w:t>
+      </w:r>
     </w:p>
     <w:p>
       <w:pPr>
         <w:pStyle w:val="Heading1"/>
         <w:spacing w:before="100" w:after="100" w:line="273" w:lineRule="auto"/>
-      </w:pPr>
-      <w:bookmarkStart w:id="1" w:name="_39si2689b7hw" w:colFirst="0" w:colLast="0"/>
-      <w:bookmarkEnd w:id="1"/>
-      <w:r>
-        <w:t>Problem Statement</w:t>
-      </w:r>
-    </w:p>
-    <w:p>
-      <w:pPr>
-        <w:spacing w:before="100" w:after="100" w:line="273" w:lineRule="auto"/>
-      </w:pPr>
-      <w:r>
-        <w:t xml:space="preserve"> </w:t>
-      </w:r>
-      <w:r>
-        <w:t xml:space="preserve">To determine a model that can accurately predict the downhole pressure for </w:t>
-      </w:r>
-      <w:proofErr w:type="gramStart"/>
-      <w:r>
-        <w:t>a</w:t>
-      </w:r>
-      <w:proofErr w:type="gramEnd"/>
-      <w:r>
-        <w:t xml:space="preserve"> oil well given data from the </w:t>
-      </w:r>
-      <w:proofErr w:type="spellStart"/>
-      <w:r>
-        <w:t>Volve</w:t>
-      </w:r>
-      <w:proofErr w:type="spellEnd"/>
-      <w:r>
-        <w:t xml:space="preserve"> oil field from the Southern part of the Norwegian sea. Analysis will provide a deeper understanding of the relationships between six variables. (choke size, well head pressure, temperature, oil volume, gas volume, and water volume)</w:t>
-      </w:r>
-    </w:p>
-    <w:p>
-      <w:pPr>
-        <w:pStyle w:val="Heading1"/>
-        <w:spacing w:before="100" w:after="100" w:line="273" w:lineRule="auto"/>
-      </w:pPr>
-      <w:bookmarkStart w:id="2" w:name="_6znwbyw37wz9" w:colFirst="0" w:colLast="0"/>
-      <w:bookmarkEnd w:id="2"/>
-      <w:proofErr w:type="gramStart"/>
-      <w:r>
-        <w:t>Data-sets</w:t>
-      </w:r>
-      <w:proofErr w:type="gramEnd"/>
-    </w:p>
-    <w:p>
-      <w:r>
-        <w:t xml:space="preserve">Original file was in the format of a CSV. Data was sourced from </w:t>
-      </w:r>
-      <w:proofErr w:type="spellStart"/>
-      <w:r>
-        <w:t>Equinor’s</w:t>
-      </w:r>
-      <w:proofErr w:type="spellEnd"/>
-      <w:r>
-        <w:t xml:space="preserve"> website.</w:t>
-      </w:r>
-      <w:r>
-        <w:t xml:space="preserve"> Contained variables for five wells from 2008-2014. </w:t>
-      </w:r>
-    </w:p>
-    <w:p>
-      <w:pPr>
-        <w:pStyle w:val="Heading1"/>
-        <w:spacing w:before="100" w:after="100" w:line="273" w:lineRule="auto"/>
-        <w:rPr>
-          <w:sz w:val="20"/>
-          <w:szCs w:val="20"/>
-        </w:rPr>
       </w:pPr>
       <w:hyperlink r:id="rId7" w:tgtFrame="_blank" w:history="1">
         <w:r>
@@ -150,47 +108,76 @@
     <w:p>
       <w:pPr>
         <w:pStyle w:val="Heading1"/>
+        <w:numPr>
+          <w:ilvl w:val="0"/>
+          <w:numId w:val="5"/>
+        </w:numPr>
         <w:spacing w:before="100" w:after="100" w:line="273" w:lineRule="auto"/>
       </w:pPr>
       <w:bookmarkStart w:id="4" w:name="_pag1lzxb7t8" w:colFirst="0" w:colLast="0"/>
       <w:bookmarkEnd w:id="4"/>
       <w:r>
-        <w:t>D</w:t>
-      </w:r>
-      <w:r>
-        <w:t>ata Wrangling</w:t>
-      </w:r>
-    </w:p>
-    <w:p>
-      <w:r>
-        <w:t xml:space="preserve">Pairwise plots provided insight on the correlation between variables. Per discussion with the SME, some variables were dropped based on those correlations and the usability of the measure to predict downhole pressure. The resulting cleaned data had the </w:t>
-      </w:r>
-      <w:r>
-        <w:t>choke size, well head pressure, temperature, oil volume, gas volume, and water volume</w:t>
-      </w:r>
-      <w:r>
-        <w:t xml:space="preserve"> measures for five wells. </w:t>
+        <w:t>Data Wrangling</w:t>
+      </w:r>
+    </w:p>
+    <w:p>
+      <w:r>
+        <w:t xml:space="preserve">The data file was loaded to </w:t>
+      </w:r>
+      <w:proofErr w:type="gramStart"/>
+      <w:r>
+        <w:t>pandas</w:t>
+      </w:r>
+      <w:proofErr w:type="gramEnd"/>
+      <w:r>
+        <w:t xml:space="preserve"> data frame and analyzed. After </w:t>
+      </w:r>
+      <w:r>
+        <w:t>discussion</w:t>
+      </w:r>
+      <w:r>
+        <w:t>s</w:t>
+      </w:r>
+      <w:r>
+        <w:t xml:space="preserve"> with the SME, some variables were dropped based on those correlations and the usability of the measure to predict downhole pressure. The resulting cleaned data had the choke size, well head pressure, temperature, oil volume, gas volume, and water volume measures for five wells. </w:t>
       </w:r>
       <w:bookmarkStart w:id="5" w:name="_ou8dmp12i9m8" w:colFirst="0" w:colLast="0"/>
       <w:bookmarkEnd w:id="5"/>
+      <w:r>
+        <w:t>Null values and shutdown period rows were dropped.</w:t>
+      </w:r>
+      <w:r>
+        <w:t xml:space="preserve"> Categorical columns were also not </w:t>
+      </w:r>
+      <w:bookmarkStart w:id="6" w:name="_GoBack"/>
+      <w:bookmarkEnd w:id="6"/>
+      <w:r>
+        <w:t>taken</w:t>
+      </w:r>
+      <w:r>
+        <w:t xml:space="preserve"> into consideration.</w:t>
+      </w:r>
+    </w:p>
+    <w:p>
+      <w:bookmarkStart w:id="7" w:name="_13408tl7oeh8" w:colFirst="0" w:colLast="0"/>
+      <w:bookmarkEnd w:id="7"/>
     </w:p>
     <w:p>
       <w:pPr>
         <w:pStyle w:val="Heading1"/>
+        <w:numPr>
+          <w:ilvl w:val="0"/>
+          <w:numId w:val="5"/>
+        </w:numPr>
         <w:spacing w:before="100" w:after="100" w:line="273" w:lineRule="auto"/>
       </w:pPr>
-      <w:bookmarkStart w:id="6" w:name="_13408tl7oeh8" w:colFirst="0" w:colLast="0"/>
-      <w:bookmarkEnd w:id="6"/>
-      <w:r>
-        <w:t>E</w:t>
-      </w:r>
-      <w:r>
-        <w:t>xploratory Data Analysis</w:t>
-      </w:r>
-    </w:p>
-    <w:p>
-      <w:r>
-        <w:t>Three Models:</w:t>
+      <w:r>
+        <w:t>Exploratory Data Analysis</w:t>
+      </w:r>
+    </w:p>
+    <w:p>
+      <w:r>
+        <w:t xml:space="preserve">Matplotlib and Seaborn libraries were used to find out </w:t>
       </w:r>
     </w:p>
     <w:p>
@@ -198,11 +185,11 @@
         <w:pStyle w:val="ListParagraph"/>
         <w:numPr>
           <w:ilvl w:val="0"/>
-          <w:numId w:val="1"/>
+          <w:numId w:val="10"/>
         </w:numPr>
       </w:pPr>
       <w:r>
-        <w:t xml:space="preserve">Multi-linear </w:t>
+        <w:t>Relationship between features and target variable.</w:t>
       </w:r>
     </w:p>
     <w:p>
@@ -210,11 +197,11 @@
         <w:pStyle w:val="ListParagraph"/>
         <w:numPr>
           <w:ilvl w:val="0"/>
-          <w:numId w:val="1"/>
+          <w:numId w:val="10"/>
         </w:numPr>
       </w:pPr>
       <w:r>
-        <w:t xml:space="preserve">Random Forest </w:t>
+        <w:t>Pairwise plot and heat map was used to find out correlation between the features</w:t>
       </w:r>
     </w:p>
     <w:p>
@@ -222,51 +209,64 @@
         <w:pStyle w:val="ListParagraph"/>
         <w:numPr>
           <w:ilvl w:val="0"/>
-          <w:numId w:val="1"/>
+          <w:numId w:val="10"/>
         </w:numPr>
       </w:pPr>
       <w:r>
-        <w:t>Neural Network</w:t>
-      </w:r>
-    </w:p>
-    <w:p/>
-    <w:p>
-      <w:r>
-        <w:t xml:space="preserve">All models’ MSE (mean squared error) and R-squared measures were </w:t>
-      </w:r>
-      <w:proofErr w:type="gramStart"/>
-      <w:r>
-        <w:t>evaluate</w:t>
-      </w:r>
-      <w:proofErr w:type="gramEnd"/>
-      <w:r>
-        <w:t xml:space="preserve"> on train and test data. Residual plots were generated to visualize these results.</w:t>
-      </w:r>
-      <w:bookmarkStart w:id="7" w:name="_qo3kzu3b5h8c" w:colFirst="0" w:colLast="0"/>
-      <w:bookmarkEnd w:id="7"/>
-      <w:r>
-        <w:t xml:space="preserve"> Tuning was done on each model to generate higher accuracy. </w:t>
-      </w:r>
-    </w:p>
-    <w:p/>
+        <w:t>Histogram plots were used to plot frequency plot</w:t>
+      </w:r>
+      <w:r>
+        <w:t>s</w:t>
+      </w:r>
+      <w:r>
+        <w:t xml:space="preserve"> for each feature and target variable</w:t>
+      </w:r>
+    </w:p>
+    <w:p>
+      <w:pPr>
+        <w:pStyle w:val="ListParagraph"/>
+      </w:pPr>
+    </w:p>
+    <w:p>
+      <w:r>
+        <w:t xml:space="preserve">Pandas data frame functions were used to explore </w:t>
+      </w:r>
+      <w:r>
+        <w:t>data dimensionality, feature</w:t>
+      </w:r>
+      <w:r>
+        <w:t>’s</w:t>
+      </w:r>
+      <w:r>
+        <w:t xml:space="preserve"> names, and feature types</w:t>
+      </w:r>
+      <w:r>
+        <w:t>.</w:t>
+      </w:r>
+    </w:p>
+    <w:p>
+      <w:pPr>
+        <w:pStyle w:val="ListParagraph"/>
+      </w:pPr>
+    </w:p>
     <w:p>
       <w:pPr>
         <w:pStyle w:val="Heading1"/>
+        <w:numPr>
+          <w:ilvl w:val="0"/>
+          <w:numId w:val="5"/>
+        </w:numPr>
         <w:spacing w:before="100" w:after="100" w:line="273" w:lineRule="auto"/>
       </w:pPr>
       <w:bookmarkStart w:id="8" w:name="_4ibaplrz5hy" w:colFirst="0" w:colLast="0"/>
       <w:bookmarkEnd w:id="8"/>
       <w:r>
-        <w:lastRenderedPageBreak/>
-        <w:t>M</w:t>
-      </w:r>
-      <w:r>
-        <w:t>odeling</w:t>
-      </w:r>
-    </w:p>
-    <w:p>
-      <w:r>
-        <w:t>Three Models:</w:t>
+        <w:t>Modeling</w:t>
+      </w:r>
+    </w:p>
+    <w:p>
+      <w:r>
+        <w:t>Models Used for our Analysis:</w:t>
       </w:r>
     </w:p>
     <w:p>
@@ -280,6 +280,9 @@
       <w:r>
         <w:t xml:space="preserve">Multi-linear </w:t>
       </w:r>
+      <w:r>
+        <w:t>Regression</w:t>
+      </w:r>
     </w:p>
     <w:p>
       <w:pPr>
@@ -290,7 +293,13 @@
         </w:numPr>
       </w:pPr>
       <w:r>
-        <w:t>To explore the linear correlation between variables with down hole pressure.</w:t>
+        <w:t xml:space="preserve">To explore the linear correlation between </w:t>
+      </w:r>
+      <w:r>
+        <w:t xml:space="preserve">input </w:t>
+      </w:r>
+      <w:r>
+        <w:t>variables with down hole pressure.</w:t>
       </w:r>
     </w:p>
     <w:p>
@@ -302,7 +311,43 @@
         </w:numPr>
       </w:pPr>
       <w:r>
+        <w:t>Lasso Regression with Grid Search CV Hyperparameter Tuning</w:t>
+      </w:r>
+    </w:p>
+    <w:p>
+      <w:pPr>
+        <w:pStyle w:val="ListParagraph"/>
+        <w:numPr>
+          <w:ilvl w:val="0"/>
+          <w:numId w:val="4"/>
+        </w:numPr>
+      </w:pPr>
+      <w:r>
+        <w:t>To explore the most important feature variables</w:t>
+      </w:r>
+      <w:r>
+        <w:t xml:space="preserve"> and improve the prediction accuracy</w:t>
+      </w:r>
+      <w:r>
+        <w:t>.</w:t>
+      </w:r>
+    </w:p>
+    <w:p>
+      <w:pPr>
+        <w:pStyle w:val="ListParagraph"/>
+        <w:numPr>
+          <w:ilvl w:val="0"/>
+          <w:numId w:val="2"/>
+        </w:numPr>
+      </w:pPr>
+      <w:r>
         <w:t xml:space="preserve">Random Forest </w:t>
+      </w:r>
+      <w:r>
+        <w:t>Regression</w:t>
+      </w:r>
+      <w:r>
+        <w:t xml:space="preserve"> with Randomized Search CV Hyperparameter Tuning</w:t>
       </w:r>
     </w:p>
     <w:p>
@@ -313,6 +358,21 @@
           <w:numId w:val="2"/>
         </w:numPr>
       </w:pPr>
+      <w:r>
+        <w:t xml:space="preserve">To explore the complex non-linear relationship between the input parameters and downhole pressure. </w:t>
+      </w:r>
+    </w:p>
+    <w:p>
+      <w:pPr>
+        <w:pStyle w:val="ListParagraph"/>
+        <w:ind w:left="1440"/>
+      </w:pPr>
+    </w:p>
+    <w:p>
+      <w:pPr>
+        <w:pStyle w:val="ListParagraph"/>
+        <w:ind w:left="1440"/>
+      </w:pPr>
     </w:p>
     <w:p>
       <w:pPr>
@@ -335,7 +395,17 @@
         </w:numPr>
       </w:pPr>
       <w:r>
-        <w:t xml:space="preserve">The use of deep learning to run liner modeling on the data to find the best model for predictions on test data. </w:t>
+        <w:t xml:space="preserve">The use of deep learning to run modeling on the data to find the best model for predictions on test data. </w:t>
+      </w:r>
+    </w:p>
+    <w:p>
+      <w:r>
+        <w:t>All models’ MSE (mean squared error) and R-squared measures were evaluated on train and test data. Residual plots were generated to visualize these results.</w:t>
+      </w:r>
+      <w:bookmarkStart w:id="9" w:name="_qo3kzu3b5h8c" w:colFirst="0" w:colLast="0"/>
+      <w:bookmarkEnd w:id="9"/>
+      <w:r>
+        <w:t xml:space="preserve"> Tuning was done on each model to generate higher accuracy. </w:t>
       </w:r>
     </w:p>
     <w:p>
@@ -350,58 +420,83 @@
     <w:p>
       <w:pPr>
         <w:pStyle w:val="Heading3"/>
+        <w:numPr>
+          <w:ilvl w:val="0"/>
+          <w:numId w:val="5"/>
+        </w:numPr>
         <w:spacing w:before="100" w:after="100" w:line="273" w:lineRule="auto"/>
       </w:pPr>
-      <w:bookmarkStart w:id="9" w:name="_a1dwafjke6ej" w:colFirst="0" w:colLast="0"/>
-      <w:bookmarkEnd w:id="9"/>
+      <w:bookmarkStart w:id="10" w:name="_a1dwafjke6ej" w:colFirst="0" w:colLast="0"/>
+      <w:bookmarkEnd w:id="10"/>
       <w:r>
         <w:t>Train-Test Split</w:t>
       </w:r>
     </w:p>
     <w:p>
       <w:r>
-        <w:t xml:space="preserve">&lt;what split was used and how it was </w:t>
-      </w:r>
-      <w:proofErr w:type="spellStart"/>
-      <w:r>
-        <w:t>acheived</w:t>
-      </w:r>
-      <w:proofErr w:type="spellEnd"/>
-      <w:r>
-        <w:t>&gt;</w:t>
-      </w:r>
-    </w:p>
-    <w:p>
-      <w:pPr>
+        <w:t>The dataset included daily production datapoints from all the 5 Wells</w:t>
+      </w:r>
+      <w:r>
+        <w:t xml:space="preserve"> from 208-2016</w:t>
+      </w:r>
+      <w:r>
+        <w:t xml:space="preserve">. The train and test data </w:t>
+      </w:r>
+      <w:r>
+        <w:t>were</w:t>
+      </w:r>
+      <w:r>
+        <w:t xml:space="preserve"> split </w:t>
+      </w:r>
+      <w:r>
+        <w:t xml:space="preserve">randomly across datapoints from all wells </w:t>
+      </w:r>
+      <w:r>
+        <w:t xml:space="preserve">in 3:1 ratio. </w:t>
+      </w:r>
+      <w:r>
+        <w:t>The assumption was that, downhole pressure was independent of the well location and the well performance. It was only dependent on the input variables used in our analysis.</w:t>
+      </w:r>
+    </w:p>
+    <w:p/>
+    <w:p>
+      <w:pPr>
+        <w:pStyle w:val="Heading3"/>
+        <w:numPr>
+          <w:ilvl w:val="0"/>
+          <w:numId w:val="5"/>
+        </w:numPr>
         <w:spacing w:before="100" w:after="100" w:line="273" w:lineRule="auto"/>
       </w:pPr>
-    </w:p>
-    <w:p>
-      <w:pPr>
-        <w:pStyle w:val="Heading3"/>
-        <w:spacing w:before="100" w:after="100" w:line="273" w:lineRule="auto"/>
-      </w:pPr>
-      <w:bookmarkStart w:id="10" w:name="_fn52z71d878h" w:colFirst="0" w:colLast="0"/>
-      <w:bookmarkEnd w:id="10"/>
+      <w:bookmarkStart w:id="11" w:name="_fn52z71d878h" w:colFirst="0" w:colLast="0"/>
+      <w:bookmarkEnd w:id="11"/>
       <w:r>
         <w:t>Multi-Linear Regression</w:t>
       </w:r>
     </w:p>
-    <w:p/>
     <w:p>
       <w:pPr>
         <w:pStyle w:val="Heading4"/>
         <w:spacing w:before="100" w:after="100" w:line="273" w:lineRule="auto"/>
       </w:pPr>
-      <w:bookmarkStart w:id="11" w:name="_6mrtwu4k73pn" w:colFirst="0" w:colLast="0"/>
-      <w:bookmarkEnd w:id="11"/>
+      <w:bookmarkStart w:id="12" w:name="_6mrtwu4k73pn" w:colFirst="0" w:colLast="0"/>
+      <w:bookmarkEnd w:id="12"/>
       <w:r>
         <w:t>Model Selection</w:t>
       </w:r>
     </w:p>
     <w:p>
       <w:r>
-        <w:t>&lt;tuning details&gt;</w:t>
+        <w:t xml:space="preserve">Multi Linear Regression was performed to explore the linear relationship between the input variables and the target variables. </w:t>
+      </w:r>
+      <w:r>
+        <w:t xml:space="preserve">The features with the highest coefficient values obtained from the model were, </w:t>
+      </w:r>
+      <w:r>
+        <w:t>Average</w:t>
+      </w:r>
+      <w:r>
+        <w:t xml:space="preserve"> Wellhead Pressure, Average Wellhead Temperature and Bore Water Volume.</w:t>
       </w:r>
     </w:p>
     <w:p/>
@@ -410,51 +505,300 @@
         <w:pStyle w:val="Heading4"/>
         <w:spacing w:before="100" w:after="100" w:line="273" w:lineRule="auto"/>
       </w:pPr>
-      <w:bookmarkStart w:id="12" w:name="_e66mkhjtsqg" w:colFirst="0" w:colLast="0"/>
-      <w:bookmarkEnd w:id="12"/>
+      <w:bookmarkStart w:id="13" w:name="_e66mkhjtsqg" w:colFirst="0" w:colLast="0"/>
+      <w:bookmarkEnd w:id="13"/>
       <w:r>
         <w:t>Model Scores</w:t>
       </w:r>
     </w:p>
     <w:p>
+      <w:r>
+        <w:t>The following were the scores obtained from the base model:</w:t>
+      </w:r>
+    </w:p>
+    <w:p/>
+    <w:p>
+      <w:pPr>
+        <w:shd w:val="clear" w:color="auto" w:fill="FFFFFF"/>
+        <w:tabs>
+          <w:tab w:val="left" w:pos="916"/>
+          <w:tab w:val="left" w:pos="1832"/>
+          <w:tab w:val="left" w:pos="2748"/>
+          <w:tab w:val="left" w:pos="3664"/>
+          <w:tab w:val="left" w:pos="4580"/>
+          <w:tab w:val="left" w:pos="5496"/>
+          <w:tab w:val="left" w:pos="6412"/>
+          <w:tab w:val="left" w:pos="7328"/>
+          <w:tab w:val="left" w:pos="8244"/>
+          <w:tab w:val="left" w:pos="9160"/>
+          <w:tab w:val="left" w:pos="10076"/>
+          <w:tab w:val="left" w:pos="10992"/>
+          <w:tab w:val="left" w:pos="11908"/>
+          <w:tab w:val="left" w:pos="12824"/>
+          <w:tab w:val="left" w:pos="13740"/>
+          <w:tab w:val="left" w:pos="14656"/>
+        </w:tabs>
+        <w:wordWrap w:val="0"/>
+        <w:spacing w:line="240" w:lineRule="auto"/>
+        <w:jc w:val="left"/>
+        <w:textAlignment w:val="baseline"/>
+      </w:pPr>
+      <w:r>
+        <w:t>Mean Squared Error (MSE)on Train Data: 0.4104764730468125</w:t>
+      </w:r>
+    </w:p>
+    <w:p>
+      <w:pPr>
+        <w:shd w:val="clear" w:color="auto" w:fill="FFFFFF"/>
+        <w:tabs>
+          <w:tab w:val="left" w:pos="916"/>
+          <w:tab w:val="left" w:pos="1832"/>
+          <w:tab w:val="left" w:pos="2748"/>
+          <w:tab w:val="left" w:pos="3664"/>
+          <w:tab w:val="left" w:pos="4580"/>
+          <w:tab w:val="left" w:pos="5496"/>
+          <w:tab w:val="left" w:pos="6412"/>
+          <w:tab w:val="left" w:pos="7328"/>
+          <w:tab w:val="left" w:pos="8244"/>
+          <w:tab w:val="left" w:pos="9160"/>
+          <w:tab w:val="left" w:pos="10076"/>
+          <w:tab w:val="left" w:pos="10992"/>
+          <w:tab w:val="left" w:pos="11908"/>
+          <w:tab w:val="left" w:pos="12824"/>
+          <w:tab w:val="left" w:pos="13740"/>
+          <w:tab w:val="left" w:pos="14656"/>
+        </w:tabs>
+        <w:wordWrap w:val="0"/>
+        <w:spacing w:line="240" w:lineRule="auto"/>
+        <w:jc w:val="left"/>
+        <w:textAlignment w:val="baseline"/>
+      </w:pPr>
+      <w:r>
+        <w:t>R-squared (R</w:t>
+      </w:r>
+      <w:r>
+        <w:t>2) on</w:t>
+      </w:r>
+      <w:r>
+        <w:t xml:space="preserve"> Train Data: 0.5895235269531875</w:t>
+      </w:r>
+    </w:p>
+    <w:p>
+      <w:pPr>
+        <w:shd w:val="clear" w:color="auto" w:fill="FFFFFF"/>
+        <w:tabs>
+          <w:tab w:val="left" w:pos="916"/>
+          <w:tab w:val="left" w:pos="1832"/>
+          <w:tab w:val="left" w:pos="2748"/>
+          <w:tab w:val="left" w:pos="3664"/>
+          <w:tab w:val="left" w:pos="4580"/>
+          <w:tab w:val="left" w:pos="5496"/>
+          <w:tab w:val="left" w:pos="6412"/>
+          <w:tab w:val="left" w:pos="7328"/>
+          <w:tab w:val="left" w:pos="8244"/>
+          <w:tab w:val="left" w:pos="9160"/>
+          <w:tab w:val="left" w:pos="10076"/>
+          <w:tab w:val="left" w:pos="10992"/>
+          <w:tab w:val="left" w:pos="11908"/>
+          <w:tab w:val="left" w:pos="12824"/>
+          <w:tab w:val="left" w:pos="13740"/>
+          <w:tab w:val="left" w:pos="14656"/>
+        </w:tabs>
+        <w:wordWrap w:val="0"/>
+        <w:spacing w:line="240" w:lineRule="auto"/>
+        <w:jc w:val="left"/>
+        <w:textAlignment w:val="baseline"/>
+      </w:pPr>
+      <w:r>
+        <w:t>-----------------------------------</w:t>
+      </w:r>
+    </w:p>
+    <w:p>
+      <w:pPr>
+        <w:shd w:val="clear" w:color="auto" w:fill="FFFFFF"/>
+        <w:tabs>
+          <w:tab w:val="left" w:pos="916"/>
+          <w:tab w:val="left" w:pos="1832"/>
+          <w:tab w:val="left" w:pos="2748"/>
+          <w:tab w:val="left" w:pos="3664"/>
+          <w:tab w:val="left" w:pos="4580"/>
+          <w:tab w:val="left" w:pos="5496"/>
+          <w:tab w:val="left" w:pos="6412"/>
+          <w:tab w:val="left" w:pos="7328"/>
+          <w:tab w:val="left" w:pos="8244"/>
+          <w:tab w:val="left" w:pos="9160"/>
+          <w:tab w:val="left" w:pos="10076"/>
+          <w:tab w:val="left" w:pos="10992"/>
+          <w:tab w:val="left" w:pos="11908"/>
+          <w:tab w:val="left" w:pos="12824"/>
+          <w:tab w:val="left" w:pos="13740"/>
+          <w:tab w:val="left" w:pos="14656"/>
+        </w:tabs>
+        <w:wordWrap w:val="0"/>
+        <w:spacing w:line="240" w:lineRule="auto"/>
+        <w:jc w:val="left"/>
+        <w:textAlignment w:val="baseline"/>
+      </w:pPr>
+      <w:r>
+        <w:t>Mean Squared Error (MSE)on Test Data: 0.41490932151903154</w:t>
+      </w:r>
+    </w:p>
+    <w:p>
+      <w:pPr>
+        <w:shd w:val="clear" w:color="auto" w:fill="FFFFFF"/>
+        <w:tabs>
+          <w:tab w:val="left" w:pos="916"/>
+          <w:tab w:val="left" w:pos="1832"/>
+          <w:tab w:val="left" w:pos="2748"/>
+          <w:tab w:val="left" w:pos="3664"/>
+          <w:tab w:val="left" w:pos="4580"/>
+          <w:tab w:val="left" w:pos="5496"/>
+          <w:tab w:val="left" w:pos="6412"/>
+          <w:tab w:val="left" w:pos="7328"/>
+          <w:tab w:val="left" w:pos="8244"/>
+          <w:tab w:val="left" w:pos="9160"/>
+          <w:tab w:val="left" w:pos="10076"/>
+          <w:tab w:val="left" w:pos="10992"/>
+          <w:tab w:val="left" w:pos="11908"/>
+          <w:tab w:val="left" w:pos="12824"/>
+          <w:tab w:val="left" w:pos="13740"/>
+          <w:tab w:val="left" w:pos="14656"/>
+        </w:tabs>
+        <w:wordWrap w:val="0"/>
+        <w:spacing w:line="240" w:lineRule="auto"/>
+        <w:jc w:val="left"/>
+        <w:textAlignment w:val="baseline"/>
+      </w:pPr>
+      <w:r>
+        <w:t>R-squared (R</w:t>
+      </w:r>
+      <w:r>
+        <w:t>2) on</w:t>
+      </w:r>
+      <w:r>
+        <w:t xml:space="preserve"> Test Data: 0.5781442928698933</w:t>
+      </w:r>
+    </w:p>
+    <w:p>
+      <w:pPr>
+        <w:shd w:val="clear" w:color="auto" w:fill="FFFFFF"/>
+        <w:tabs>
+          <w:tab w:val="left" w:pos="916"/>
+          <w:tab w:val="left" w:pos="1832"/>
+          <w:tab w:val="left" w:pos="2748"/>
+          <w:tab w:val="left" w:pos="3664"/>
+          <w:tab w:val="left" w:pos="4580"/>
+          <w:tab w:val="left" w:pos="5496"/>
+          <w:tab w:val="left" w:pos="6412"/>
+          <w:tab w:val="left" w:pos="7328"/>
+          <w:tab w:val="left" w:pos="8244"/>
+          <w:tab w:val="left" w:pos="9160"/>
+          <w:tab w:val="left" w:pos="10076"/>
+          <w:tab w:val="left" w:pos="10992"/>
+          <w:tab w:val="left" w:pos="11908"/>
+          <w:tab w:val="left" w:pos="12824"/>
+          <w:tab w:val="left" w:pos="13740"/>
+          <w:tab w:val="left" w:pos="14656"/>
+        </w:tabs>
+        <w:wordWrap w:val="0"/>
+        <w:spacing w:line="240" w:lineRule="auto"/>
+        <w:jc w:val="left"/>
+        <w:textAlignment w:val="baseline"/>
+      </w:pPr>
+    </w:p>
+    <w:p>
+      <w:pPr>
+        <w:shd w:val="clear" w:color="auto" w:fill="FFFFFF"/>
+        <w:tabs>
+          <w:tab w:val="left" w:pos="916"/>
+          <w:tab w:val="left" w:pos="1832"/>
+          <w:tab w:val="left" w:pos="2748"/>
+          <w:tab w:val="left" w:pos="3664"/>
+          <w:tab w:val="left" w:pos="4580"/>
+          <w:tab w:val="left" w:pos="5496"/>
+          <w:tab w:val="left" w:pos="6412"/>
+          <w:tab w:val="left" w:pos="7328"/>
+          <w:tab w:val="left" w:pos="8244"/>
+          <w:tab w:val="left" w:pos="9160"/>
+          <w:tab w:val="left" w:pos="10076"/>
+          <w:tab w:val="left" w:pos="10992"/>
+          <w:tab w:val="left" w:pos="11908"/>
+          <w:tab w:val="left" w:pos="12824"/>
+          <w:tab w:val="left" w:pos="13740"/>
+          <w:tab w:val="left" w:pos="14656"/>
+        </w:tabs>
+        <w:wordWrap w:val="0"/>
+        <w:spacing w:line="240" w:lineRule="auto"/>
+        <w:jc w:val="left"/>
+        <w:textAlignment w:val="baseline"/>
+      </w:pPr>
+      <w:r>
+        <w:t xml:space="preserve">The scores obtained were low compared to the other models. </w:t>
+      </w:r>
+    </w:p>
+    <w:p>
       <w:pPr>
         <w:spacing w:before="100" w:after="100" w:line="273" w:lineRule="auto"/>
       </w:pPr>
-      <w:r>
-        <w:t>&lt;relevant scores for the model&gt;</w:t>
-      </w:r>
-    </w:p>
-    <w:p>
-      <w:pPr>
-        <w:spacing w:before="100" w:after="100" w:line="273" w:lineRule="auto"/>
-      </w:pPr>
-    </w:p>
-    <w:p>
-      <w:pPr>
-        <w:pStyle w:val="Heading3"/>
-        <w:spacing w:before="100" w:after="100" w:line="273" w:lineRule="auto"/>
-      </w:pPr>
-      <w:bookmarkStart w:id="13" w:name="_72jd8pijd4vg" w:colFirst="0" w:colLast="0"/>
-      <w:bookmarkEnd w:id="13"/>
-      <w:r>
-        <w:t>Random Forest</w:t>
-      </w:r>
-    </w:p>
-    <w:p/>
+    </w:p>
+    <w:p>
+      <w:pPr>
+        <w:pStyle w:val="ListParagraph"/>
+        <w:numPr>
+          <w:ilvl w:val="0"/>
+          <w:numId w:val="5"/>
+        </w:numPr>
+        <w:rPr>
+          <w:color w:val="434343"/>
+          <w:sz w:val="28"/>
+          <w:szCs w:val="28"/>
+        </w:rPr>
+      </w:pPr>
+      <w:r>
+        <w:rPr>
+          <w:color w:val="434343"/>
+          <w:sz w:val="28"/>
+          <w:szCs w:val="28"/>
+        </w:rPr>
+        <w:t>Lasso Regression with Grid Search CV Hyperparameter Tuning</w:t>
+      </w:r>
+    </w:p>
     <w:p>
       <w:pPr>
         <w:pStyle w:val="Heading4"/>
         <w:spacing w:before="100" w:after="100" w:line="273" w:lineRule="auto"/>
       </w:pPr>
-      <w:bookmarkStart w:id="14" w:name="_62l63hluljhf" w:colFirst="0" w:colLast="0"/>
-      <w:bookmarkEnd w:id="14"/>
       <w:r>
         <w:t>Model Selection</w:t>
       </w:r>
     </w:p>
     <w:p>
       <w:r>
-        <w:t>&lt;tuning details&gt;</w:t>
+        <w:t xml:space="preserve">Lasso Regression was performed to explore the linear relationship between the input variables and the target variable. </w:t>
+      </w:r>
+      <w:r>
+        <w:t xml:space="preserve">This was used over the linear regression model to enhance the prediction accuracy and also to </w:t>
+      </w:r>
+      <w:r>
+        <w:t>understand the</w:t>
+      </w:r>
+      <w:r>
+        <w:t xml:space="preserve"> variable selection process. </w:t>
+      </w:r>
+      <w:r>
+        <w:t>The feature</w:t>
+      </w:r>
+      <w:r>
+        <w:t>s</w:t>
+      </w:r>
+      <w:r>
+        <w:t xml:space="preserve"> with the highest coefficient value obtained from the model were, </w:t>
+      </w:r>
+      <w:r>
+        <w:t>Average</w:t>
+      </w:r>
+      <w:r>
+        <w:t xml:space="preserve"> Wellhead Pressure, Average Wellhead Temperature and Bore Water Volume.</w:t>
       </w:r>
     </w:p>
     <w:p/>
@@ -463,9 +807,8 @@
         <w:pStyle w:val="Heading4"/>
         <w:spacing w:before="100" w:after="100" w:line="273" w:lineRule="auto"/>
       </w:pPr>
-      <w:bookmarkStart w:id="15" w:name="_974t13ob5gmj" w:colFirst="0" w:colLast="0"/>
-      <w:bookmarkEnd w:id="15"/>
-      <w:r>
+      <w:r>
+        <w:lastRenderedPageBreak/>
         <w:t>Model Scores</w:t>
       </w:r>
     </w:p>
@@ -474,7 +817,22 @@
         <w:spacing w:before="100" w:after="100" w:line="273" w:lineRule="auto"/>
       </w:pPr>
       <w:r>
-        <w:t>&lt;relevant scores for the model&gt;</w:t>
+        <w:t xml:space="preserve">The following were the scores obtained from the base model and the model tuned with the best parameters obtained from Grid Search CV. The model yielded better performance, higher R2 score and low </w:t>
+      </w:r>
+      <w:r>
+        <w:t>MSE,</w:t>
+      </w:r>
+      <w:r>
+        <w:t xml:space="preserve"> with the tuned parameters over the base model</w:t>
+      </w:r>
+      <w:r>
+        <w:t xml:space="preserve"> and also over the linear regression </w:t>
+      </w:r>
+      <w:r>
+        <w:t>model</w:t>
+      </w:r>
+      <w:r>
+        <w:t>.</w:t>
       </w:r>
     </w:p>
     <w:p>
@@ -484,22 +842,368 @@
     </w:p>
     <w:p>
       <w:pPr>
+        <w:shd w:val="clear" w:color="auto" w:fill="FFFFFF"/>
+        <w:tabs>
+          <w:tab w:val="left" w:pos="916"/>
+          <w:tab w:val="left" w:pos="1832"/>
+          <w:tab w:val="left" w:pos="2748"/>
+          <w:tab w:val="left" w:pos="3664"/>
+          <w:tab w:val="left" w:pos="4580"/>
+          <w:tab w:val="left" w:pos="5496"/>
+          <w:tab w:val="left" w:pos="6412"/>
+          <w:tab w:val="left" w:pos="7328"/>
+          <w:tab w:val="left" w:pos="8244"/>
+          <w:tab w:val="left" w:pos="9160"/>
+          <w:tab w:val="left" w:pos="10076"/>
+          <w:tab w:val="left" w:pos="10992"/>
+          <w:tab w:val="left" w:pos="11908"/>
+          <w:tab w:val="left" w:pos="12824"/>
+          <w:tab w:val="left" w:pos="13740"/>
+          <w:tab w:val="left" w:pos="14656"/>
+        </w:tabs>
+        <w:wordWrap w:val="0"/>
+        <w:spacing w:line="240" w:lineRule="auto"/>
+        <w:jc w:val="left"/>
+        <w:textAlignment w:val="baseline"/>
+      </w:pPr>
+      <w:r>
+        <w:t>Model Performance – Base Model</w:t>
+      </w:r>
+    </w:p>
+    <w:p>
+      <w:pPr>
+        <w:shd w:val="clear" w:color="auto" w:fill="FFFFFF"/>
+        <w:tabs>
+          <w:tab w:val="left" w:pos="916"/>
+          <w:tab w:val="left" w:pos="1832"/>
+          <w:tab w:val="left" w:pos="2748"/>
+          <w:tab w:val="left" w:pos="3664"/>
+          <w:tab w:val="left" w:pos="4580"/>
+          <w:tab w:val="left" w:pos="5496"/>
+          <w:tab w:val="left" w:pos="6412"/>
+          <w:tab w:val="left" w:pos="7328"/>
+          <w:tab w:val="left" w:pos="8244"/>
+          <w:tab w:val="left" w:pos="9160"/>
+          <w:tab w:val="left" w:pos="10076"/>
+          <w:tab w:val="left" w:pos="10992"/>
+          <w:tab w:val="left" w:pos="11908"/>
+          <w:tab w:val="left" w:pos="12824"/>
+          <w:tab w:val="left" w:pos="13740"/>
+          <w:tab w:val="left" w:pos="14656"/>
+        </w:tabs>
+        <w:wordWrap w:val="0"/>
+        <w:spacing w:line="240" w:lineRule="auto"/>
+        <w:jc w:val="left"/>
+        <w:textAlignment w:val="baseline"/>
+      </w:pPr>
+      <w:r>
+        <w:t>Mean Squared Error (MSE): 0.5299432795735386</w:t>
+      </w:r>
+    </w:p>
+    <w:p>
+      <w:pPr>
+        <w:shd w:val="clear" w:color="auto" w:fill="FFFFFF"/>
+        <w:tabs>
+          <w:tab w:val="left" w:pos="916"/>
+          <w:tab w:val="left" w:pos="1832"/>
+          <w:tab w:val="left" w:pos="2748"/>
+          <w:tab w:val="left" w:pos="3664"/>
+          <w:tab w:val="left" w:pos="4580"/>
+          <w:tab w:val="left" w:pos="5496"/>
+          <w:tab w:val="left" w:pos="6412"/>
+          <w:tab w:val="left" w:pos="7328"/>
+          <w:tab w:val="left" w:pos="8244"/>
+          <w:tab w:val="left" w:pos="9160"/>
+          <w:tab w:val="left" w:pos="10076"/>
+          <w:tab w:val="left" w:pos="10992"/>
+          <w:tab w:val="left" w:pos="11908"/>
+          <w:tab w:val="left" w:pos="12824"/>
+          <w:tab w:val="left" w:pos="13740"/>
+          <w:tab w:val="left" w:pos="14656"/>
+        </w:tabs>
+        <w:wordWrap w:val="0"/>
+        <w:spacing w:line="240" w:lineRule="auto"/>
+        <w:jc w:val="left"/>
+        <w:textAlignment w:val="baseline"/>
+      </w:pPr>
+      <w:r>
+        <w:t>R-squared (R2): 0.46118444356741584</w:t>
+      </w:r>
+    </w:p>
+    <w:p>
+      <w:pPr>
+        <w:shd w:val="clear" w:color="auto" w:fill="FFFFFF"/>
+        <w:tabs>
+          <w:tab w:val="left" w:pos="916"/>
+          <w:tab w:val="left" w:pos="1832"/>
+          <w:tab w:val="left" w:pos="2748"/>
+          <w:tab w:val="left" w:pos="3664"/>
+          <w:tab w:val="left" w:pos="4580"/>
+          <w:tab w:val="left" w:pos="5496"/>
+          <w:tab w:val="left" w:pos="6412"/>
+          <w:tab w:val="left" w:pos="7328"/>
+          <w:tab w:val="left" w:pos="8244"/>
+          <w:tab w:val="left" w:pos="9160"/>
+          <w:tab w:val="left" w:pos="10076"/>
+          <w:tab w:val="left" w:pos="10992"/>
+          <w:tab w:val="left" w:pos="11908"/>
+          <w:tab w:val="left" w:pos="12824"/>
+          <w:tab w:val="left" w:pos="13740"/>
+          <w:tab w:val="left" w:pos="14656"/>
+        </w:tabs>
+        <w:wordWrap w:val="0"/>
+        <w:spacing w:line="240" w:lineRule="auto"/>
+        <w:jc w:val="left"/>
+        <w:textAlignment w:val="baseline"/>
+      </w:pPr>
+    </w:p>
+    <w:p>
+      <w:pPr>
+        <w:shd w:val="clear" w:color="auto" w:fill="FFFFFF"/>
+        <w:tabs>
+          <w:tab w:val="left" w:pos="916"/>
+          <w:tab w:val="left" w:pos="1832"/>
+          <w:tab w:val="left" w:pos="2748"/>
+          <w:tab w:val="left" w:pos="3664"/>
+          <w:tab w:val="left" w:pos="4580"/>
+          <w:tab w:val="left" w:pos="5496"/>
+          <w:tab w:val="left" w:pos="6412"/>
+          <w:tab w:val="left" w:pos="7328"/>
+          <w:tab w:val="left" w:pos="8244"/>
+          <w:tab w:val="left" w:pos="9160"/>
+          <w:tab w:val="left" w:pos="10076"/>
+          <w:tab w:val="left" w:pos="10992"/>
+          <w:tab w:val="left" w:pos="11908"/>
+          <w:tab w:val="left" w:pos="12824"/>
+          <w:tab w:val="left" w:pos="13740"/>
+          <w:tab w:val="left" w:pos="14656"/>
+        </w:tabs>
+        <w:wordWrap w:val="0"/>
+        <w:spacing w:line="240" w:lineRule="auto"/>
+        <w:jc w:val="left"/>
+        <w:textAlignment w:val="baseline"/>
+      </w:pPr>
+      <w:r>
+        <w:t>Model Performance – Hyperparameters Tuned with Grid Search CV</w:t>
+      </w:r>
+    </w:p>
+    <w:p>
+      <w:pPr>
+        <w:shd w:val="clear" w:color="auto" w:fill="FFFFFF"/>
+        <w:tabs>
+          <w:tab w:val="left" w:pos="916"/>
+          <w:tab w:val="left" w:pos="1832"/>
+          <w:tab w:val="left" w:pos="2748"/>
+          <w:tab w:val="left" w:pos="3664"/>
+          <w:tab w:val="left" w:pos="4580"/>
+          <w:tab w:val="left" w:pos="5496"/>
+          <w:tab w:val="left" w:pos="6412"/>
+          <w:tab w:val="left" w:pos="7328"/>
+          <w:tab w:val="left" w:pos="8244"/>
+          <w:tab w:val="left" w:pos="9160"/>
+          <w:tab w:val="left" w:pos="10076"/>
+          <w:tab w:val="left" w:pos="10992"/>
+          <w:tab w:val="left" w:pos="11908"/>
+          <w:tab w:val="left" w:pos="12824"/>
+          <w:tab w:val="left" w:pos="13740"/>
+          <w:tab w:val="left" w:pos="14656"/>
+        </w:tabs>
+        <w:wordWrap w:val="0"/>
+        <w:spacing w:line="240" w:lineRule="auto"/>
+        <w:jc w:val="left"/>
+        <w:textAlignment w:val="baseline"/>
+      </w:pPr>
+      <w:r>
+        <w:t>Mean Squared Error (MSE): 0.4142533390099713</w:t>
+      </w:r>
+    </w:p>
+    <w:p>
+      <w:pPr>
+        <w:shd w:val="clear" w:color="auto" w:fill="FFFFFF"/>
+        <w:tabs>
+          <w:tab w:val="left" w:pos="916"/>
+          <w:tab w:val="left" w:pos="1832"/>
+          <w:tab w:val="left" w:pos="2748"/>
+          <w:tab w:val="left" w:pos="3664"/>
+          <w:tab w:val="left" w:pos="4580"/>
+          <w:tab w:val="left" w:pos="5496"/>
+          <w:tab w:val="left" w:pos="6412"/>
+          <w:tab w:val="left" w:pos="7328"/>
+          <w:tab w:val="left" w:pos="8244"/>
+          <w:tab w:val="left" w:pos="9160"/>
+          <w:tab w:val="left" w:pos="10076"/>
+          <w:tab w:val="left" w:pos="10992"/>
+          <w:tab w:val="left" w:pos="11908"/>
+          <w:tab w:val="left" w:pos="12824"/>
+          <w:tab w:val="left" w:pos="13740"/>
+          <w:tab w:val="left" w:pos="14656"/>
+        </w:tabs>
+        <w:wordWrap w:val="0"/>
+        <w:spacing w:line="240" w:lineRule="auto"/>
+        <w:jc w:val="left"/>
+        <w:textAlignment w:val="baseline"/>
+      </w:pPr>
+      <w:r>
+        <w:t>R-squared (R2): 0.5788112577966187</w:t>
+      </w:r>
+    </w:p>
+    <w:p>
+      <w:pPr>
+        <w:shd w:val="clear" w:color="auto" w:fill="FFFFFF"/>
+        <w:tabs>
+          <w:tab w:val="left" w:pos="916"/>
+          <w:tab w:val="left" w:pos="1832"/>
+          <w:tab w:val="left" w:pos="2748"/>
+          <w:tab w:val="left" w:pos="3664"/>
+          <w:tab w:val="left" w:pos="4580"/>
+          <w:tab w:val="left" w:pos="5496"/>
+          <w:tab w:val="left" w:pos="6412"/>
+          <w:tab w:val="left" w:pos="7328"/>
+          <w:tab w:val="left" w:pos="8244"/>
+          <w:tab w:val="left" w:pos="9160"/>
+          <w:tab w:val="left" w:pos="10076"/>
+          <w:tab w:val="left" w:pos="10992"/>
+          <w:tab w:val="left" w:pos="11908"/>
+          <w:tab w:val="left" w:pos="12824"/>
+          <w:tab w:val="left" w:pos="13740"/>
+          <w:tab w:val="left" w:pos="14656"/>
+        </w:tabs>
+        <w:wordWrap w:val="0"/>
+        <w:spacing w:line="240" w:lineRule="auto"/>
+        <w:jc w:val="left"/>
+        <w:textAlignment w:val="baseline"/>
+      </w:pPr>
+    </w:p>
+    <w:p>
+      <w:pPr>
+        <w:shd w:val="clear" w:color="auto" w:fill="FFFFFF"/>
+        <w:tabs>
+          <w:tab w:val="left" w:pos="916"/>
+          <w:tab w:val="left" w:pos="1832"/>
+          <w:tab w:val="left" w:pos="2748"/>
+          <w:tab w:val="left" w:pos="3664"/>
+          <w:tab w:val="left" w:pos="4580"/>
+          <w:tab w:val="left" w:pos="5496"/>
+          <w:tab w:val="left" w:pos="6412"/>
+          <w:tab w:val="left" w:pos="7328"/>
+          <w:tab w:val="left" w:pos="8244"/>
+          <w:tab w:val="left" w:pos="9160"/>
+          <w:tab w:val="left" w:pos="10076"/>
+          <w:tab w:val="left" w:pos="10992"/>
+          <w:tab w:val="left" w:pos="11908"/>
+          <w:tab w:val="left" w:pos="12824"/>
+          <w:tab w:val="left" w:pos="13740"/>
+          <w:tab w:val="left" w:pos="14656"/>
+        </w:tabs>
+        <w:wordWrap w:val="0"/>
+        <w:spacing w:line="240" w:lineRule="auto"/>
+        <w:jc w:val="left"/>
+        <w:textAlignment w:val="baseline"/>
+      </w:pPr>
+      <w:r>
+        <w:t>The following parameters were tuned and the optimized value of those parameters are as follows:</w:t>
+      </w:r>
+    </w:p>
+    <w:p>
+      <w:pPr>
+        <w:shd w:val="clear" w:color="auto" w:fill="FFFFFF"/>
+        <w:tabs>
+          <w:tab w:val="left" w:pos="916"/>
+          <w:tab w:val="left" w:pos="1832"/>
+          <w:tab w:val="left" w:pos="2748"/>
+          <w:tab w:val="left" w:pos="3664"/>
+          <w:tab w:val="left" w:pos="4580"/>
+          <w:tab w:val="left" w:pos="5496"/>
+          <w:tab w:val="left" w:pos="6412"/>
+          <w:tab w:val="left" w:pos="7328"/>
+          <w:tab w:val="left" w:pos="8244"/>
+          <w:tab w:val="left" w:pos="9160"/>
+          <w:tab w:val="left" w:pos="10076"/>
+          <w:tab w:val="left" w:pos="10992"/>
+          <w:tab w:val="left" w:pos="11908"/>
+          <w:tab w:val="left" w:pos="12824"/>
+          <w:tab w:val="left" w:pos="13740"/>
+          <w:tab w:val="left" w:pos="14656"/>
+        </w:tabs>
+        <w:wordWrap w:val="0"/>
+        <w:spacing w:line="240" w:lineRule="auto"/>
+        <w:jc w:val="left"/>
+        <w:textAlignment w:val="baseline"/>
+      </w:pPr>
+    </w:p>
+    <w:p>
+      <w:pPr>
+        <w:shd w:val="clear" w:color="auto" w:fill="FFFFFF"/>
+        <w:tabs>
+          <w:tab w:val="left" w:pos="916"/>
+          <w:tab w:val="left" w:pos="1832"/>
+          <w:tab w:val="left" w:pos="2748"/>
+          <w:tab w:val="left" w:pos="3664"/>
+          <w:tab w:val="left" w:pos="4580"/>
+          <w:tab w:val="left" w:pos="5496"/>
+          <w:tab w:val="left" w:pos="6412"/>
+          <w:tab w:val="left" w:pos="7328"/>
+          <w:tab w:val="left" w:pos="8244"/>
+          <w:tab w:val="left" w:pos="9160"/>
+          <w:tab w:val="left" w:pos="10076"/>
+          <w:tab w:val="left" w:pos="10992"/>
+          <w:tab w:val="left" w:pos="11908"/>
+          <w:tab w:val="left" w:pos="12824"/>
+          <w:tab w:val="left" w:pos="13740"/>
+          <w:tab w:val="left" w:pos="14656"/>
+        </w:tabs>
+        <w:wordWrap w:val="0"/>
+        <w:spacing w:line="240" w:lineRule="auto"/>
+        <w:jc w:val="left"/>
+        <w:textAlignment w:val="baseline"/>
+      </w:pPr>
+      <w:r>
+        <w:t>'alpha': 0.001, '</w:t>
+      </w:r>
+      <w:proofErr w:type="spellStart"/>
+      <w:r>
+        <w:t>max_iter</w:t>
+      </w:r>
+      <w:proofErr w:type="spellEnd"/>
+      <w:r>
+        <w:t>': 5000, '</w:t>
+      </w:r>
+      <w:proofErr w:type="spellStart"/>
+      <w:r>
+        <w:t>tol</w:t>
+      </w:r>
+      <w:proofErr w:type="spellEnd"/>
+      <w:r>
+        <w:t>': 1e-05</w:t>
+      </w:r>
+    </w:p>
+    <w:p>
+      <w:pPr>
         <w:spacing w:before="100" w:after="100" w:line="273" w:lineRule="auto"/>
       </w:pPr>
     </w:p>
     <w:p>
       <w:pPr>
-        <w:spacing w:before="100" w:after="100" w:line="273" w:lineRule="auto"/>
-      </w:pPr>
-    </w:p>
-    <w:p>
-      <w:pPr>
-        <w:pStyle w:val="Heading3"/>
-        <w:spacing w:before="100" w:after="100" w:line="273" w:lineRule="auto"/>
-      </w:pPr>
-      <w:r>
-        <w:lastRenderedPageBreak/>
-        <w:t>Neural Network</w:t>
+        <w:pStyle w:val="ListParagraph"/>
+        <w:numPr>
+          <w:ilvl w:val="0"/>
+          <w:numId w:val="8"/>
+        </w:numPr>
+        <w:rPr>
+          <w:color w:val="434343"/>
+          <w:sz w:val="28"/>
+          <w:szCs w:val="28"/>
+        </w:rPr>
+      </w:pPr>
+      <w:bookmarkStart w:id="14" w:name="_72jd8pijd4vg" w:colFirst="0" w:colLast="0"/>
+      <w:bookmarkEnd w:id="14"/>
+      <w:r>
+        <w:rPr>
+          <w:color w:val="434343"/>
+          <w:sz w:val="28"/>
+          <w:szCs w:val="28"/>
+        </w:rPr>
+        <w:t>Random Forest Regression – With Randomized Search CV Hyperparameter Tuning</w:t>
       </w:r>
     </w:p>
     <w:p/>
@@ -508,44 +1212,33 @@
         <w:pStyle w:val="Heading4"/>
         <w:spacing w:before="100" w:after="100" w:line="273" w:lineRule="auto"/>
       </w:pPr>
+      <w:bookmarkStart w:id="15" w:name="_62l63hluljhf" w:colFirst="0" w:colLast="0"/>
+      <w:bookmarkEnd w:id="15"/>
       <w:r>
         <w:t>Model Selection</w:t>
       </w:r>
     </w:p>
     <w:p>
       <w:r>
-        <w:t xml:space="preserve">Deep learning with the use of neural networks. </w:t>
-      </w:r>
-      <w:proofErr w:type="spellStart"/>
-      <w:r>
-        <w:t>Keras</w:t>
-      </w:r>
-      <w:proofErr w:type="spellEnd"/>
-      <w:r>
-        <w:t xml:space="preserve"> sequential model </w:t>
-      </w:r>
-      <w:r>
-        <w:t>used as data was relatively simple, numerical only, and from one input source.</w:t>
+        <w:t xml:space="preserve">To explore the complex non-linear relationship between the input parameters and downhole pressure. With the best parameters obtained from Randomized Search Hyperparameter tuning on the model, it yielded </w:t>
+      </w:r>
+      <w:r>
+        <w:t>an</w:t>
+      </w:r>
+      <w:r>
+        <w:t xml:space="preserve"> 87% R2 score with a low MSE of 0.12. The most important features as per the model were</w:t>
+      </w:r>
+      <w:r>
+        <w:t>:</w:t>
       </w:r>
       <w:r>
         <w:t xml:space="preserve"> </w:t>
       </w:r>
       <w:r>
-        <w:t>T</w:t>
-      </w:r>
-      <w:r>
-        <w:t xml:space="preserve">uning with </w:t>
-      </w:r>
-      <w:r>
-        <w:t xml:space="preserve">done the </w:t>
-      </w:r>
-      <w:proofErr w:type="spellStart"/>
-      <w:r>
-        <w:t>hyperas</w:t>
-      </w:r>
-      <w:proofErr w:type="spellEnd"/>
-      <w:r>
-        <w:t xml:space="preserve">. Created dropout layers to increase accuracy. </w:t>
+        <w:t>Average</w:t>
+      </w:r>
+      <w:r>
+        <w:t xml:space="preserve"> Wellhead Pressure, Average Wellhead Temperature and Bore Water Volume. </w:t>
       </w:r>
     </w:p>
     <w:p/>
@@ -554,112 +1247,804 @@
         <w:pStyle w:val="Heading4"/>
         <w:spacing w:before="100" w:after="100" w:line="273" w:lineRule="auto"/>
       </w:pPr>
+      <w:bookmarkStart w:id="16" w:name="_974t13ob5gmj" w:colFirst="0" w:colLast="0"/>
+      <w:bookmarkEnd w:id="16"/>
       <w:r>
         <w:t>Model Scores</w:t>
+      </w:r>
+    </w:p>
+    <w:p>
+      <w:pPr>
+        <w:spacing w:before="100" w:after="100" w:line="273" w:lineRule="auto"/>
+      </w:pPr>
+      <w:r>
+        <w:t xml:space="preserve">The following were the scores obtained from the base model and the model tuned with the best parameters obtained from Randomized Search CV. The model yielded better performance, higher R2 score and low </w:t>
+      </w:r>
+      <w:r>
+        <w:t>MSE,</w:t>
+      </w:r>
+      <w:r>
+        <w:t xml:space="preserve"> with the tuned parameters over the base model.</w:t>
+      </w:r>
+    </w:p>
+    <w:p>
+      <w:pPr>
+        <w:tabs>
+          <w:tab w:val="left" w:pos="916"/>
+          <w:tab w:val="left" w:pos="1832"/>
+          <w:tab w:val="left" w:pos="2748"/>
+          <w:tab w:val="left" w:pos="3664"/>
+          <w:tab w:val="left" w:pos="4580"/>
+          <w:tab w:val="left" w:pos="5496"/>
+          <w:tab w:val="left" w:pos="6412"/>
+          <w:tab w:val="left" w:pos="7328"/>
+          <w:tab w:val="left" w:pos="8244"/>
+          <w:tab w:val="left" w:pos="9160"/>
+          <w:tab w:val="left" w:pos="10076"/>
+          <w:tab w:val="left" w:pos="10992"/>
+          <w:tab w:val="left" w:pos="11908"/>
+          <w:tab w:val="left" w:pos="12824"/>
+          <w:tab w:val="left" w:pos="13740"/>
+          <w:tab w:val="left" w:pos="14656"/>
+        </w:tabs>
+        <w:wordWrap w:val="0"/>
+        <w:spacing w:line="291" w:lineRule="atLeast"/>
+        <w:jc w:val="left"/>
+        <w:textAlignment w:val="baseline"/>
+      </w:pPr>
+      <w:r>
+        <w:t>Model Performance – Base Model</w:t>
+      </w:r>
+    </w:p>
+    <w:p>
+      <w:pPr>
+        <w:tabs>
+          <w:tab w:val="left" w:pos="916"/>
+          <w:tab w:val="left" w:pos="1832"/>
+          <w:tab w:val="left" w:pos="2748"/>
+          <w:tab w:val="left" w:pos="3664"/>
+          <w:tab w:val="left" w:pos="4580"/>
+          <w:tab w:val="left" w:pos="5496"/>
+          <w:tab w:val="left" w:pos="6412"/>
+          <w:tab w:val="left" w:pos="7328"/>
+          <w:tab w:val="left" w:pos="8244"/>
+          <w:tab w:val="left" w:pos="9160"/>
+          <w:tab w:val="left" w:pos="10076"/>
+          <w:tab w:val="left" w:pos="10992"/>
+          <w:tab w:val="left" w:pos="11908"/>
+          <w:tab w:val="left" w:pos="12824"/>
+          <w:tab w:val="left" w:pos="13740"/>
+          <w:tab w:val="left" w:pos="14656"/>
+        </w:tabs>
+        <w:wordWrap w:val="0"/>
+        <w:spacing w:line="291" w:lineRule="atLeast"/>
+        <w:jc w:val="left"/>
+        <w:textAlignment w:val="baseline"/>
+      </w:pPr>
+      <w:r>
+        <w:t>Mean Squared Error (MSE): 0.17241049618066653</w:t>
+      </w:r>
+    </w:p>
+    <w:p>
+      <w:pPr>
+        <w:tabs>
+          <w:tab w:val="left" w:pos="916"/>
+          <w:tab w:val="left" w:pos="1832"/>
+          <w:tab w:val="left" w:pos="2748"/>
+          <w:tab w:val="left" w:pos="3664"/>
+          <w:tab w:val="left" w:pos="4580"/>
+          <w:tab w:val="left" w:pos="5496"/>
+          <w:tab w:val="left" w:pos="6412"/>
+          <w:tab w:val="left" w:pos="7328"/>
+          <w:tab w:val="left" w:pos="8244"/>
+          <w:tab w:val="left" w:pos="9160"/>
+          <w:tab w:val="left" w:pos="10076"/>
+          <w:tab w:val="left" w:pos="10992"/>
+          <w:tab w:val="left" w:pos="11908"/>
+          <w:tab w:val="left" w:pos="12824"/>
+          <w:tab w:val="left" w:pos="13740"/>
+          <w:tab w:val="left" w:pos="14656"/>
+        </w:tabs>
+        <w:wordWrap w:val="0"/>
+        <w:spacing w:line="291" w:lineRule="atLeast"/>
+        <w:jc w:val="left"/>
+        <w:textAlignment w:val="baseline"/>
+      </w:pPr>
+      <w:r>
+        <w:t>R-squared (R</w:t>
+      </w:r>
+      <w:r>
+        <w:t>2)</w:t>
+      </w:r>
+      <w:r>
+        <w:t>: 0.8247030182000588</w:t>
+      </w:r>
+    </w:p>
+    <w:p>
+      <w:pPr>
+        <w:tabs>
+          <w:tab w:val="left" w:pos="916"/>
+          <w:tab w:val="left" w:pos="1832"/>
+          <w:tab w:val="left" w:pos="2748"/>
+          <w:tab w:val="left" w:pos="3664"/>
+          <w:tab w:val="left" w:pos="4580"/>
+          <w:tab w:val="left" w:pos="5496"/>
+          <w:tab w:val="left" w:pos="6412"/>
+          <w:tab w:val="left" w:pos="7328"/>
+          <w:tab w:val="left" w:pos="8244"/>
+          <w:tab w:val="left" w:pos="9160"/>
+          <w:tab w:val="left" w:pos="10076"/>
+          <w:tab w:val="left" w:pos="10992"/>
+          <w:tab w:val="left" w:pos="11908"/>
+          <w:tab w:val="left" w:pos="12824"/>
+          <w:tab w:val="left" w:pos="13740"/>
+          <w:tab w:val="left" w:pos="14656"/>
+        </w:tabs>
+        <w:wordWrap w:val="0"/>
+        <w:spacing w:line="291" w:lineRule="atLeast"/>
+        <w:jc w:val="left"/>
+        <w:textAlignment w:val="baseline"/>
+      </w:pPr>
+      <w:r>
+        <w:t>--------------------------------------------</w:t>
+      </w:r>
+    </w:p>
+    <w:p>
+      <w:pPr>
+        <w:tabs>
+          <w:tab w:val="left" w:pos="916"/>
+          <w:tab w:val="left" w:pos="1832"/>
+          <w:tab w:val="left" w:pos="2748"/>
+          <w:tab w:val="left" w:pos="3664"/>
+          <w:tab w:val="left" w:pos="4580"/>
+          <w:tab w:val="left" w:pos="5496"/>
+          <w:tab w:val="left" w:pos="6412"/>
+          <w:tab w:val="left" w:pos="7328"/>
+          <w:tab w:val="left" w:pos="8244"/>
+          <w:tab w:val="left" w:pos="9160"/>
+          <w:tab w:val="left" w:pos="10076"/>
+          <w:tab w:val="left" w:pos="10992"/>
+          <w:tab w:val="left" w:pos="11908"/>
+          <w:tab w:val="left" w:pos="12824"/>
+          <w:tab w:val="left" w:pos="13740"/>
+          <w:tab w:val="left" w:pos="14656"/>
+        </w:tabs>
+        <w:wordWrap w:val="0"/>
+        <w:spacing w:line="291" w:lineRule="atLeast"/>
+        <w:jc w:val="left"/>
+        <w:textAlignment w:val="baseline"/>
+      </w:pPr>
+      <w:r>
+        <w:t>Model Performance - Hyperparameters Tuned with Randomized Search CV</w:t>
+      </w:r>
+    </w:p>
+    <w:p>
+      <w:pPr>
+        <w:tabs>
+          <w:tab w:val="left" w:pos="916"/>
+          <w:tab w:val="left" w:pos="1832"/>
+          <w:tab w:val="left" w:pos="2748"/>
+          <w:tab w:val="left" w:pos="3664"/>
+          <w:tab w:val="left" w:pos="4580"/>
+          <w:tab w:val="left" w:pos="5496"/>
+          <w:tab w:val="left" w:pos="6412"/>
+          <w:tab w:val="left" w:pos="7328"/>
+          <w:tab w:val="left" w:pos="8244"/>
+          <w:tab w:val="left" w:pos="9160"/>
+          <w:tab w:val="left" w:pos="10076"/>
+          <w:tab w:val="left" w:pos="10992"/>
+          <w:tab w:val="left" w:pos="11908"/>
+          <w:tab w:val="left" w:pos="12824"/>
+          <w:tab w:val="left" w:pos="13740"/>
+          <w:tab w:val="left" w:pos="14656"/>
+        </w:tabs>
+        <w:wordWrap w:val="0"/>
+        <w:spacing w:line="291" w:lineRule="atLeast"/>
+        <w:jc w:val="left"/>
+        <w:textAlignment w:val="baseline"/>
+      </w:pPr>
+      <w:r>
+        <w:t>Mean Squared Error (MSE): 0.12480383126538175</w:t>
+      </w:r>
+    </w:p>
+    <w:p>
+      <w:pPr>
+        <w:tabs>
+          <w:tab w:val="left" w:pos="916"/>
+          <w:tab w:val="left" w:pos="1832"/>
+          <w:tab w:val="left" w:pos="2748"/>
+          <w:tab w:val="left" w:pos="3664"/>
+          <w:tab w:val="left" w:pos="4580"/>
+          <w:tab w:val="left" w:pos="5496"/>
+          <w:tab w:val="left" w:pos="6412"/>
+          <w:tab w:val="left" w:pos="7328"/>
+          <w:tab w:val="left" w:pos="8244"/>
+          <w:tab w:val="left" w:pos="9160"/>
+          <w:tab w:val="left" w:pos="10076"/>
+          <w:tab w:val="left" w:pos="10992"/>
+          <w:tab w:val="left" w:pos="11908"/>
+          <w:tab w:val="left" w:pos="12824"/>
+          <w:tab w:val="left" w:pos="13740"/>
+          <w:tab w:val="left" w:pos="14656"/>
+        </w:tabs>
+        <w:wordWrap w:val="0"/>
+        <w:spacing w:line="291" w:lineRule="atLeast"/>
+        <w:jc w:val="left"/>
+        <w:textAlignment w:val="baseline"/>
+      </w:pPr>
+      <w:r>
+        <w:t>R-squared (R</w:t>
+      </w:r>
+      <w:r>
+        <w:t>2)</w:t>
+      </w:r>
+      <w:r>
+        <w:t>: 0.8731067108874555</w:t>
+      </w:r>
+    </w:p>
+    <w:p/>
+    <w:p>
+      <w:r>
+        <w:t>The following were the best parameters that yielded the optimized result for the model:</w:t>
+      </w:r>
+    </w:p>
+    <w:p>
+      <w:pPr>
+        <w:shd w:val="clear" w:color="auto" w:fill="FFFFFF"/>
+        <w:tabs>
+          <w:tab w:val="left" w:pos="916"/>
+          <w:tab w:val="left" w:pos="1832"/>
+          <w:tab w:val="left" w:pos="2748"/>
+          <w:tab w:val="left" w:pos="3664"/>
+          <w:tab w:val="left" w:pos="4580"/>
+          <w:tab w:val="left" w:pos="5496"/>
+          <w:tab w:val="left" w:pos="6412"/>
+          <w:tab w:val="left" w:pos="7328"/>
+          <w:tab w:val="left" w:pos="8244"/>
+          <w:tab w:val="left" w:pos="9160"/>
+          <w:tab w:val="left" w:pos="10076"/>
+          <w:tab w:val="left" w:pos="10992"/>
+          <w:tab w:val="left" w:pos="11908"/>
+          <w:tab w:val="left" w:pos="12824"/>
+          <w:tab w:val="left" w:pos="13740"/>
+          <w:tab w:val="left" w:pos="14656"/>
+        </w:tabs>
+        <w:wordWrap w:val="0"/>
+        <w:spacing w:line="240" w:lineRule="auto"/>
+        <w:jc w:val="left"/>
+        <w:textAlignment w:val="baseline"/>
+      </w:pPr>
+      <w:r>
+        <w:t>'</w:t>
+      </w:r>
+      <w:proofErr w:type="spellStart"/>
+      <w:r>
+        <w:t>n_estimators</w:t>
+      </w:r>
+      <w:proofErr w:type="spellEnd"/>
+      <w:r>
+        <w:t>': 522,</w:t>
+      </w:r>
+    </w:p>
+    <w:p>
+      <w:pPr>
+        <w:shd w:val="clear" w:color="auto" w:fill="FFFFFF"/>
+        <w:tabs>
+          <w:tab w:val="left" w:pos="916"/>
+          <w:tab w:val="left" w:pos="1832"/>
+          <w:tab w:val="left" w:pos="2748"/>
+          <w:tab w:val="left" w:pos="3664"/>
+          <w:tab w:val="left" w:pos="4580"/>
+          <w:tab w:val="left" w:pos="5496"/>
+          <w:tab w:val="left" w:pos="6412"/>
+          <w:tab w:val="left" w:pos="7328"/>
+          <w:tab w:val="left" w:pos="8244"/>
+          <w:tab w:val="left" w:pos="9160"/>
+          <w:tab w:val="left" w:pos="10076"/>
+          <w:tab w:val="left" w:pos="10992"/>
+          <w:tab w:val="left" w:pos="11908"/>
+          <w:tab w:val="left" w:pos="12824"/>
+          <w:tab w:val="left" w:pos="13740"/>
+          <w:tab w:val="left" w:pos="14656"/>
+        </w:tabs>
+        <w:wordWrap w:val="0"/>
+        <w:spacing w:line="240" w:lineRule="auto"/>
+        <w:jc w:val="left"/>
+        <w:textAlignment w:val="baseline"/>
+      </w:pPr>
+      <w:r>
+        <w:t xml:space="preserve"> '</w:t>
+      </w:r>
+      <w:proofErr w:type="spellStart"/>
+      <w:r>
+        <w:t>min_samples_split</w:t>
+      </w:r>
+      <w:proofErr w:type="spellEnd"/>
+      <w:r>
+        <w:t>': 2,</w:t>
+      </w:r>
+    </w:p>
+    <w:p>
+      <w:pPr>
+        <w:shd w:val="clear" w:color="auto" w:fill="FFFFFF"/>
+        <w:tabs>
+          <w:tab w:val="left" w:pos="916"/>
+          <w:tab w:val="left" w:pos="1832"/>
+          <w:tab w:val="left" w:pos="2748"/>
+          <w:tab w:val="left" w:pos="3664"/>
+          <w:tab w:val="left" w:pos="4580"/>
+          <w:tab w:val="left" w:pos="5496"/>
+          <w:tab w:val="left" w:pos="6412"/>
+          <w:tab w:val="left" w:pos="7328"/>
+          <w:tab w:val="left" w:pos="8244"/>
+          <w:tab w:val="left" w:pos="9160"/>
+          <w:tab w:val="left" w:pos="10076"/>
+          <w:tab w:val="left" w:pos="10992"/>
+          <w:tab w:val="left" w:pos="11908"/>
+          <w:tab w:val="left" w:pos="12824"/>
+          <w:tab w:val="left" w:pos="13740"/>
+          <w:tab w:val="left" w:pos="14656"/>
+        </w:tabs>
+        <w:wordWrap w:val="0"/>
+        <w:spacing w:line="240" w:lineRule="auto"/>
+        <w:jc w:val="left"/>
+        <w:textAlignment w:val="baseline"/>
+      </w:pPr>
+      <w:r>
+        <w:t xml:space="preserve"> '</w:t>
+      </w:r>
+      <w:proofErr w:type="spellStart"/>
+      <w:r>
+        <w:t>min_samples_leaf</w:t>
+      </w:r>
+      <w:proofErr w:type="spellEnd"/>
+      <w:r>
+        <w:t>': 2,</w:t>
+      </w:r>
+    </w:p>
+    <w:p>
+      <w:pPr>
+        <w:shd w:val="clear" w:color="auto" w:fill="FFFFFF"/>
+        <w:tabs>
+          <w:tab w:val="left" w:pos="916"/>
+          <w:tab w:val="left" w:pos="1832"/>
+          <w:tab w:val="left" w:pos="2748"/>
+          <w:tab w:val="left" w:pos="3664"/>
+          <w:tab w:val="left" w:pos="4580"/>
+          <w:tab w:val="left" w:pos="5496"/>
+          <w:tab w:val="left" w:pos="6412"/>
+          <w:tab w:val="left" w:pos="7328"/>
+          <w:tab w:val="left" w:pos="8244"/>
+          <w:tab w:val="left" w:pos="9160"/>
+          <w:tab w:val="left" w:pos="10076"/>
+          <w:tab w:val="left" w:pos="10992"/>
+          <w:tab w:val="left" w:pos="11908"/>
+          <w:tab w:val="left" w:pos="12824"/>
+          <w:tab w:val="left" w:pos="13740"/>
+          <w:tab w:val="left" w:pos="14656"/>
+        </w:tabs>
+        <w:wordWrap w:val="0"/>
+        <w:spacing w:line="240" w:lineRule="auto"/>
+        <w:jc w:val="left"/>
+        <w:textAlignment w:val="baseline"/>
+      </w:pPr>
+      <w:r>
+        <w:t xml:space="preserve"> '</w:t>
+      </w:r>
+      <w:proofErr w:type="spellStart"/>
+      <w:r>
+        <w:t>max_features</w:t>
+      </w:r>
+      <w:proofErr w:type="spellEnd"/>
+      <w:r>
+        <w:t>': 'sqrt',</w:t>
+      </w:r>
+    </w:p>
+    <w:p>
+      <w:pPr>
+        <w:shd w:val="clear" w:color="auto" w:fill="FFFFFF"/>
+        <w:tabs>
+          <w:tab w:val="left" w:pos="916"/>
+          <w:tab w:val="left" w:pos="1832"/>
+          <w:tab w:val="left" w:pos="2748"/>
+          <w:tab w:val="left" w:pos="3664"/>
+          <w:tab w:val="left" w:pos="4580"/>
+          <w:tab w:val="left" w:pos="5496"/>
+          <w:tab w:val="left" w:pos="6412"/>
+          <w:tab w:val="left" w:pos="7328"/>
+          <w:tab w:val="left" w:pos="8244"/>
+          <w:tab w:val="left" w:pos="9160"/>
+          <w:tab w:val="left" w:pos="10076"/>
+          <w:tab w:val="left" w:pos="10992"/>
+          <w:tab w:val="left" w:pos="11908"/>
+          <w:tab w:val="left" w:pos="12824"/>
+          <w:tab w:val="left" w:pos="13740"/>
+          <w:tab w:val="left" w:pos="14656"/>
+        </w:tabs>
+        <w:wordWrap w:val="0"/>
+        <w:spacing w:line="240" w:lineRule="auto"/>
+        <w:jc w:val="left"/>
+        <w:textAlignment w:val="baseline"/>
+      </w:pPr>
+      <w:r>
+        <w:rPr>
+          <w:rFonts w:ascii="Courier New" w:eastAsia="Times New Roman" w:hAnsi="Courier New" w:cs="Courier New"/>
+          <w:color w:val="000000"/>
+          <w:sz w:val="21"/>
+          <w:szCs w:val="21"/>
+          <w:lang w:val="en-US"/>
+        </w:rPr>
+        <w:lastRenderedPageBreak/>
+        <w:t xml:space="preserve"> </w:t>
+      </w:r>
+      <w:r>
+        <w:t>'</w:t>
+      </w:r>
+      <w:proofErr w:type="spellStart"/>
+      <w:r>
+        <w:t>max_depth</w:t>
+      </w:r>
+      <w:proofErr w:type="spellEnd"/>
+      <w:r>
+        <w:t>': 110,</w:t>
+      </w:r>
+    </w:p>
+    <w:p>
+      <w:pPr>
+        <w:shd w:val="clear" w:color="auto" w:fill="FFFFFF"/>
+        <w:tabs>
+          <w:tab w:val="left" w:pos="916"/>
+          <w:tab w:val="left" w:pos="1832"/>
+          <w:tab w:val="left" w:pos="2748"/>
+          <w:tab w:val="left" w:pos="3664"/>
+          <w:tab w:val="left" w:pos="4580"/>
+          <w:tab w:val="left" w:pos="5496"/>
+          <w:tab w:val="left" w:pos="6412"/>
+          <w:tab w:val="left" w:pos="7328"/>
+          <w:tab w:val="left" w:pos="8244"/>
+          <w:tab w:val="left" w:pos="9160"/>
+          <w:tab w:val="left" w:pos="10076"/>
+          <w:tab w:val="left" w:pos="10992"/>
+          <w:tab w:val="left" w:pos="11908"/>
+          <w:tab w:val="left" w:pos="12824"/>
+          <w:tab w:val="left" w:pos="13740"/>
+          <w:tab w:val="left" w:pos="14656"/>
+        </w:tabs>
+        <w:wordWrap w:val="0"/>
+        <w:spacing w:line="240" w:lineRule="auto"/>
+        <w:jc w:val="left"/>
+        <w:textAlignment w:val="baseline"/>
+      </w:pPr>
+      <w:r>
+        <w:t xml:space="preserve"> 'bootstrap': False</w:t>
+      </w:r>
+    </w:p>
+    <w:p>
+      <w:pPr>
+        <w:shd w:val="clear" w:color="auto" w:fill="FFFFFF"/>
+        <w:tabs>
+          <w:tab w:val="left" w:pos="916"/>
+          <w:tab w:val="left" w:pos="1832"/>
+          <w:tab w:val="left" w:pos="2748"/>
+          <w:tab w:val="left" w:pos="3664"/>
+          <w:tab w:val="left" w:pos="4580"/>
+          <w:tab w:val="left" w:pos="5496"/>
+          <w:tab w:val="left" w:pos="6412"/>
+          <w:tab w:val="left" w:pos="7328"/>
+          <w:tab w:val="left" w:pos="8244"/>
+          <w:tab w:val="left" w:pos="9160"/>
+          <w:tab w:val="left" w:pos="10076"/>
+          <w:tab w:val="left" w:pos="10992"/>
+          <w:tab w:val="left" w:pos="11908"/>
+          <w:tab w:val="left" w:pos="12824"/>
+          <w:tab w:val="left" w:pos="13740"/>
+          <w:tab w:val="left" w:pos="14656"/>
+        </w:tabs>
+        <w:wordWrap w:val="0"/>
+        <w:spacing w:line="240" w:lineRule="auto"/>
+        <w:jc w:val="left"/>
+        <w:textAlignment w:val="baseline"/>
+      </w:pPr>
+    </w:p>
+    <w:p>
+      <w:pPr>
+        <w:spacing w:before="100" w:after="100" w:line="273" w:lineRule="auto"/>
+      </w:pPr>
+      <w:r>
+        <w:t>R</w:t>
+      </w:r>
+      <w:r>
+        <w:t>2:</w:t>
+      </w:r>
+      <w:r>
+        <w:t xml:space="preserve"> The score was</w:t>
+      </w:r>
+      <w:r>
+        <w:t xml:space="preserve"> 87%</w:t>
+      </w:r>
+      <w:r>
+        <w:t>. This means that 87 percent of the variance of the target variable</w:t>
+      </w:r>
+      <w:r>
+        <w:t xml:space="preserve"> predicted through the model,</w:t>
+      </w:r>
+      <w:r>
+        <w:t xml:space="preserve"> could be explained by the variance of the input variables. </w:t>
+      </w:r>
+    </w:p>
+    <w:p>
+      <w:pPr>
+        <w:spacing w:before="100" w:after="100" w:line="273" w:lineRule="auto"/>
+      </w:pPr>
+      <w:r>
+        <w:t xml:space="preserve">MSE: </w:t>
+      </w:r>
+      <w:r>
+        <w:t xml:space="preserve">The mean squared error for the model was </w:t>
+      </w:r>
+      <w:r>
+        <w:t>0.12</w:t>
+      </w:r>
+      <w:r>
+        <w:t xml:space="preserve">. It gives us an assessment on the quality of the predictor. </w:t>
+      </w:r>
+    </w:p>
+    <w:p>
+      <w:pPr>
+        <w:spacing w:before="100" w:after="100" w:line="273" w:lineRule="auto"/>
+      </w:pPr>
+      <w:r>
+        <w:t xml:space="preserve">The high R2 and the low MSE helps us to evaluate the performance of the model. However, this was the second best, given the </w:t>
+      </w:r>
+      <w:r>
+        <w:t xml:space="preserve">low </w:t>
+      </w:r>
+      <w:r>
+        <w:t xml:space="preserve">score from the linear regression model and the </w:t>
+      </w:r>
+      <w:r>
+        <w:t xml:space="preserve">better score from the </w:t>
+      </w:r>
+      <w:r>
+        <w:t xml:space="preserve">Neural Network model. </w:t>
+      </w:r>
+    </w:p>
+    <w:p>
+      <w:pPr>
+        <w:pStyle w:val="Heading3"/>
+        <w:numPr>
+          <w:ilvl w:val="0"/>
+          <w:numId w:val="8"/>
+        </w:numPr>
+        <w:spacing w:before="100" w:after="100" w:line="273" w:lineRule="auto"/>
+      </w:pPr>
+      <w:r>
+        <w:t>Neural Network</w:t>
+      </w:r>
+    </w:p>
+    <w:p>
+      <w:pPr>
+        <w:pStyle w:val="Heading4"/>
+        <w:spacing w:before="100" w:after="100" w:line="273" w:lineRule="auto"/>
+      </w:pPr>
+      <w:r>
+        <w:t>Model Selection</w:t>
+      </w:r>
+    </w:p>
+    <w:p>
+      <w:r>
+        <w:t xml:space="preserve">Deep learning with the use of neural networks. </w:t>
+      </w:r>
+      <w:proofErr w:type="spellStart"/>
+      <w:r>
+        <w:t>Keras</w:t>
+      </w:r>
+      <w:proofErr w:type="spellEnd"/>
+      <w:r>
+        <w:t xml:space="preserve"> sequential model </w:t>
+      </w:r>
+      <w:r>
+        <w:t>used as data was relatively simple, numerical only, and from one input source.</w:t>
+      </w:r>
+      <w:r>
+        <w:t xml:space="preserve"> </w:t>
+      </w:r>
+      <w:r>
+        <w:t>T</w:t>
+      </w:r>
+      <w:r>
+        <w:t xml:space="preserve">uning with </w:t>
+      </w:r>
+      <w:r>
+        <w:t xml:space="preserve">done the </w:t>
+      </w:r>
+      <w:proofErr w:type="spellStart"/>
+      <w:r>
+        <w:t>hyperas</w:t>
+      </w:r>
+      <w:proofErr w:type="spellEnd"/>
+      <w:r>
+        <w:t xml:space="preserve">. Created dropout layers to increase accuracy. </w:t>
+      </w:r>
+    </w:p>
+    <w:p/>
+    <w:p>
+      <w:pPr>
+        <w:pStyle w:val="Heading4"/>
+        <w:spacing w:before="100" w:after="100" w:line="273" w:lineRule="auto"/>
+      </w:pPr>
+      <w:r>
+        <w:t>Model Scores</w:t>
+      </w:r>
+    </w:p>
+    <w:p/>
+    <w:p>
+      <w:pPr>
+        <w:tabs>
+          <w:tab w:val="left" w:pos="916"/>
+          <w:tab w:val="left" w:pos="1832"/>
+          <w:tab w:val="left" w:pos="2748"/>
+          <w:tab w:val="left" w:pos="3664"/>
+          <w:tab w:val="left" w:pos="4580"/>
+          <w:tab w:val="left" w:pos="5496"/>
+          <w:tab w:val="left" w:pos="6412"/>
+          <w:tab w:val="left" w:pos="7328"/>
+          <w:tab w:val="left" w:pos="8244"/>
+          <w:tab w:val="left" w:pos="9160"/>
+          <w:tab w:val="left" w:pos="10076"/>
+          <w:tab w:val="left" w:pos="10992"/>
+          <w:tab w:val="left" w:pos="11908"/>
+          <w:tab w:val="left" w:pos="12824"/>
+          <w:tab w:val="left" w:pos="13740"/>
+          <w:tab w:val="left" w:pos="14656"/>
+        </w:tabs>
+        <w:wordWrap w:val="0"/>
+        <w:spacing w:line="291" w:lineRule="atLeast"/>
+        <w:jc w:val="left"/>
+        <w:textAlignment w:val="baseline"/>
+      </w:pPr>
+      <w:r>
+        <w:t>Model Performance – Base Model</w:t>
+      </w:r>
+    </w:p>
+    <w:p>
+      <w:pPr>
+        <w:tabs>
+          <w:tab w:val="left" w:pos="916"/>
+          <w:tab w:val="left" w:pos="1832"/>
+          <w:tab w:val="left" w:pos="2748"/>
+          <w:tab w:val="left" w:pos="3664"/>
+          <w:tab w:val="left" w:pos="4580"/>
+          <w:tab w:val="left" w:pos="5496"/>
+          <w:tab w:val="left" w:pos="6412"/>
+          <w:tab w:val="left" w:pos="7328"/>
+          <w:tab w:val="left" w:pos="8244"/>
+          <w:tab w:val="left" w:pos="9160"/>
+          <w:tab w:val="left" w:pos="10076"/>
+          <w:tab w:val="left" w:pos="10992"/>
+          <w:tab w:val="left" w:pos="11908"/>
+          <w:tab w:val="left" w:pos="12824"/>
+          <w:tab w:val="left" w:pos="13740"/>
+          <w:tab w:val="left" w:pos="14656"/>
+        </w:tabs>
+        <w:wordWrap w:val="0"/>
+        <w:spacing w:line="291" w:lineRule="atLeast"/>
+        <w:jc w:val="left"/>
+        <w:textAlignment w:val="baseline"/>
+      </w:pPr>
+      <w:r>
+        <w:t xml:space="preserve">Mean Squared Error (MSE): </w:t>
+      </w:r>
+      <w:r>
+        <w:t>0.1</w:t>
+      </w:r>
+      <w:r>
+        <w:t>4</w:t>
+      </w:r>
+    </w:p>
+    <w:p>
+      <w:pPr>
+        <w:tabs>
+          <w:tab w:val="left" w:pos="916"/>
+          <w:tab w:val="left" w:pos="1832"/>
+          <w:tab w:val="left" w:pos="2748"/>
+          <w:tab w:val="left" w:pos="3664"/>
+          <w:tab w:val="left" w:pos="4580"/>
+          <w:tab w:val="left" w:pos="5496"/>
+          <w:tab w:val="left" w:pos="6412"/>
+          <w:tab w:val="left" w:pos="7328"/>
+          <w:tab w:val="left" w:pos="8244"/>
+          <w:tab w:val="left" w:pos="9160"/>
+          <w:tab w:val="left" w:pos="10076"/>
+          <w:tab w:val="left" w:pos="10992"/>
+          <w:tab w:val="left" w:pos="11908"/>
+          <w:tab w:val="left" w:pos="12824"/>
+          <w:tab w:val="left" w:pos="13740"/>
+          <w:tab w:val="left" w:pos="14656"/>
+        </w:tabs>
+        <w:wordWrap w:val="0"/>
+        <w:spacing w:line="291" w:lineRule="atLeast"/>
+        <w:jc w:val="left"/>
+        <w:textAlignment w:val="baseline"/>
+      </w:pPr>
+      <w:r>
+        <w:t>R-squared (R2): 0.8</w:t>
+      </w:r>
+      <w:r>
+        <w:t>6</w:t>
+      </w:r>
+    </w:p>
+    <w:p>
+      <w:pPr>
+        <w:tabs>
+          <w:tab w:val="left" w:pos="916"/>
+          <w:tab w:val="left" w:pos="1832"/>
+          <w:tab w:val="left" w:pos="2748"/>
+          <w:tab w:val="left" w:pos="3664"/>
+          <w:tab w:val="left" w:pos="4580"/>
+          <w:tab w:val="left" w:pos="5496"/>
+          <w:tab w:val="left" w:pos="6412"/>
+          <w:tab w:val="left" w:pos="7328"/>
+          <w:tab w:val="left" w:pos="8244"/>
+          <w:tab w:val="left" w:pos="9160"/>
+          <w:tab w:val="left" w:pos="10076"/>
+          <w:tab w:val="left" w:pos="10992"/>
+          <w:tab w:val="left" w:pos="11908"/>
+          <w:tab w:val="left" w:pos="12824"/>
+          <w:tab w:val="left" w:pos="13740"/>
+          <w:tab w:val="left" w:pos="14656"/>
+        </w:tabs>
+        <w:wordWrap w:val="0"/>
+        <w:spacing w:line="291" w:lineRule="atLeast"/>
+        <w:jc w:val="left"/>
+        <w:textAlignment w:val="baseline"/>
+      </w:pPr>
+      <w:r>
+        <w:t>--------------------------------------------</w:t>
+      </w:r>
+    </w:p>
+    <w:p>
+      <w:pPr>
+        <w:tabs>
+          <w:tab w:val="left" w:pos="916"/>
+          <w:tab w:val="left" w:pos="1832"/>
+          <w:tab w:val="left" w:pos="2748"/>
+          <w:tab w:val="left" w:pos="3664"/>
+          <w:tab w:val="left" w:pos="4580"/>
+          <w:tab w:val="left" w:pos="5496"/>
+          <w:tab w:val="left" w:pos="6412"/>
+          <w:tab w:val="left" w:pos="7328"/>
+          <w:tab w:val="left" w:pos="8244"/>
+          <w:tab w:val="left" w:pos="9160"/>
+          <w:tab w:val="left" w:pos="10076"/>
+          <w:tab w:val="left" w:pos="10992"/>
+          <w:tab w:val="left" w:pos="11908"/>
+          <w:tab w:val="left" w:pos="12824"/>
+          <w:tab w:val="left" w:pos="13740"/>
+          <w:tab w:val="left" w:pos="14656"/>
+        </w:tabs>
+        <w:wordWrap w:val="0"/>
+        <w:spacing w:line="291" w:lineRule="atLeast"/>
+        <w:jc w:val="left"/>
+        <w:textAlignment w:val="baseline"/>
+      </w:pPr>
+      <w:r>
+        <w:t>Model Performance -</w:t>
+      </w:r>
+      <w:r>
+        <w:t>with tuning</w:t>
+      </w:r>
+    </w:p>
+    <w:p/>
+    <w:p>
+      <w:r>
+        <w:t>Model Score: 0.886</w:t>
       </w:r>
     </w:p>
     <w:p>
       <w:pPr>
         <w:rPr>
           <w:u w:val="single"/>
-        </w:rPr>
-      </w:pPr>
-      <w:r>
-        <w:rPr>
-          <w:u w:val="single"/>
-        </w:rPr>
-        <w:t>Model Score:</w:t>
-      </w:r>
-      <w:r>
-        <w:t xml:space="preserve"> 0.886</w:t>
-      </w:r>
-    </w:p>
-    <w:p>
-      <w:pPr>
-        <w:rPr>
-          <w:u w:val="single"/>
-        </w:rPr>
-      </w:pPr>
-    </w:p>
-    <w:p>
-      <w:pPr>
-        <w:rPr>
-          <w:u w:val="single"/>
-        </w:rPr>
-      </w:pPr>
-      <w:r>
-        <w:rPr>
-          <w:u w:val="single"/>
-        </w:rPr>
-        <w:t>Test</w:t>
-      </w:r>
-    </w:p>
-    <w:p>
-      <w:pPr>
-        <w:spacing w:before="100" w:after="100" w:line="273" w:lineRule="auto"/>
-      </w:pPr>
-      <w:r>
-        <w:t>MSE:</w:t>
-      </w:r>
-      <w:r>
-        <w:t xml:space="preserve"> 0.1392</w:t>
-      </w:r>
-    </w:p>
-    <w:p>
-      <w:pPr>
-        <w:spacing w:before="100" w:after="100" w:line="273" w:lineRule="auto"/>
-      </w:pPr>
-      <w:r>
-        <w:t>R-squared:</w:t>
-      </w:r>
-      <w:r>
-        <w:t xml:space="preserve"> 0.8608</w:t>
-      </w:r>
-    </w:p>
-    <w:p>
-      <w:pPr>
-        <w:spacing w:before="100" w:after="100" w:line="273" w:lineRule="auto"/>
-        <w:rPr>
-          <w:u w:val="single"/>
-        </w:rPr>
-      </w:pPr>
-      <w:r>
-        <w:rPr>
-          <w:u w:val="single"/>
-        </w:rPr>
-        <w:t>Train</w:t>
-      </w:r>
-    </w:p>
-    <w:p>
-      <w:pPr>
-        <w:spacing w:before="100" w:after="100" w:line="273" w:lineRule="auto"/>
-      </w:pPr>
-      <w:r>
-        <w:t>MSE: 0.14</w:t>
-      </w:r>
-    </w:p>
-    <w:p>
-      <w:pPr>
-        <w:spacing w:before="100" w:after="100" w:line="273" w:lineRule="auto"/>
-      </w:pPr>
-      <w:r>
-        <w:t>R-squared: 0.8577</w:t>
-      </w:r>
-    </w:p>
-    <w:p>
-      <w:pPr>
-        <w:spacing w:before="100" w:after="100" w:line="273" w:lineRule="auto"/>
-      </w:pPr>
-    </w:p>
-    <w:p>
-      <w:bookmarkStart w:id="16" w:name="_qgztsj9rjbxd" w:colFirst="0" w:colLast="0"/>
-      <w:bookmarkEnd w:id="16"/>
-    </w:p>
-    <w:p>
-      <w:pPr>
-        <w:spacing w:before="40" w:after="40" w:line="271" w:lineRule="auto"/>
-        <w:rPr>
-          <w:highlight w:val="white"/>
         </w:rPr>
       </w:pPr>
     </w:p>
@@ -676,30 +2061,101 @@
     <w:p>
       <w:pPr>
         <w:pStyle w:val="Heading1"/>
-        <w:pBdr>
-          <w:top w:val="nil"/>
-          <w:left w:val="nil"/>
-          <w:bottom w:val="nil"/>
-          <w:right w:val="nil"/>
-          <w:between w:val="nil"/>
-        </w:pBdr>
+        <w:numPr>
+          <w:ilvl w:val="0"/>
+          <w:numId w:val="5"/>
+        </w:numPr>
         <w:spacing w:before="100" w:after="100" w:line="273" w:lineRule="auto"/>
-        <w:rPr>
-          <w:color w:val="000000"/>
-        </w:rPr>
       </w:pPr>
       <w:bookmarkStart w:id="17" w:name="_gtnrrinle54r" w:colFirst="0" w:colLast="0"/>
       <w:bookmarkEnd w:id="17"/>
       <w:r>
-        <w:rPr>
-          <w:color w:val="000000"/>
-        </w:rPr>
         <w:t>Conclusion</w:t>
       </w:r>
     </w:p>
     <w:p>
-      <w:r>
-        <w:t>&lt;inferences from analysis and modeling&gt;</w:t>
+      <w:pPr>
+        <w:pStyle w:val="ListParagraph"/>
+        <w:numPr>
+          <w:ilvl w:val="0"/>
+          <w:numId w:val="9"/>
+        </w:numPr>
+        <w:shd w:val="clear" w:color="auto" w:fill="FFFFFF"/>
+        <w:tabs>
+          <w:tab w:val="left" w:pos="916"/>
+          <w:tab w:val="left" w:pos="1832"/>
+          <w:tab w:val="left" w:pos="2748"/>
+          <w:tab w:val="left" w:pos="3664"/>
+          <w:tab w:val="left" w:pos="4580"/>
+          <w:tab w:val="left" w:pos="5496"/>
+          <w:tab w:val="left" w:pos="6412"/>
+          <w:tab w:val="left" w:pos="7328"/>
+          <w:tab w:val="left" w:pos="8244"/>
+          <w:tab w:val="left" w:pos="9160"/>
+          <w:tab w:val="left" w:pos="10076"/>
+          <w:tab w:val="left" w:pos="10992"/>
+          <w:tab w:val="left" w:pos="11908"/>
+          <w:tab w:val="left" w:pos="12824"/>
+          <w:tab w:val="left" w:pos="13740"/>
+          <w:tab w:val="left" w:pos="14656"/>
+        </w:tabs>
+        <w:wordWrap w:val="0"/>
+        <w:spacing w:line="240" w:lineRule="auto"/>
+        <w:jc w:val="left"/>
+        <w:textAlignment w:val="baseline"/>
+      </w:pPr>
+      <w:r>
+        <w:t xml:space="preserve">The neural </w:t>
+      </w:r>
+      <w:r>
+        <w:t>network</w:t>
+      </w:r>
+      <w:r>
+        <w:t xml:space="preserve"> model was the best model with the highest accuracy to predict downhole pressure given the following six input </w:t>
+      </w:r>
+      <w:r>
+        <w:t>variables:</w:t>
+      </w:r>
+      <w:r>
+        <w:t xml:space="preserve"> </w:t>
+      </w:r>
+      <w:r>
+        <w:t>Average Wellhead Pressure, Average Wellhead Temperature, Average Choke Size, Bore Water Volume, Bore Gas Volume, Bore Oil Volume.</w:t>
+      </w:r>
+    </w:p>
+    <w:p>
+      <w:pPr>
+        <w:pStyle w:val="ListParagraph"/>
+        <w:numPr>
+          <w:ilvl w:val="0"/>
+          <w:numId w:val="9"/>
+        </w:numPr>
+        <w:shd w:val="clear" w:color="auto" w:fill="FFFFFF"/>
+        <w:tabs>
+          <w:tab w:val="left" w:pos="916"/>
+          <w:tab w:val="left" w:pos="1832"/>
+          <w:tab w:val="left" w:pos="2748"/>
+          <w:tab w:val="left" w:pos="3664"/>
+          <w:tab w:val="left" w:pos="4580"/>
+          <w:tab w:val="left" w:pos="5496"/>
+          <w:tab w:val="left" w:pos="6412"/>
+          <w:tab w:val="left" w:pos="7328"/>
+          <w:tab w:val="left" w:pos="8244"/>
+          <w:tab w:val="left" w:pos="9160"/>
+          <w:tab w:val="left" w:pos="10076"/>
+          <w:tab w:val="left" w:pos="10992"/>
+          <w:tab w:val="left" w:pos="11908"/>
+          <w:tab w:val="left" w:pos="12824"/>
+          <w:tab w:val="left" w:pos="13740"/>
+          <w:tab w:val="left" w:pos="14656"/>
+        </w:tabs>
+        <w:wordWrap w:val="0"/>
+        <w:spacing w:line="240" w:lineRule="auto"/>
+        <w:jc w:val="left"/>
+        <w:textAlignment w:val="baseline"/>
+      </w:pPr>
+      <w:r>
+        <w:t>The most important variables obtained from the models were Average Wellhead Pressure, Average Wellhead Temperature and Bore Water Volume.</w:t>
       </w:r>
     </w:p>
     <w:p>
@@ -709,37 +2165,72 @@
     </w:p>
     <w:p>
       <w:pPr>
-        <w:spacing w:before="100" w:after="100" w:line="273" w:lineRule="auto"/>
-      </w:pPr>
-    </w:p>
-    <w:p>
-      <w:pPr>
-        <w:pStyle w:val="Heading3"/>
+        <w:pStyle w:val="Heading1"/>
+        <w:numPr>
+          <w:ilvl w:val="0"/>
+          <w:numId w:val="5"/>
+        </w:numPr>
         <w:spacing w:before="100" w:after="100" w:line="273" w:lineRule="auto"/>
       </w:pPr>
       <w:bookmarkStart w:id="18" w:name="_uyc1mpq0e8zu" w:colFirst="0" w:colLast="0"/>
       <w:bookmarkEnd w:id="18"/>
       <w:r>
-        <w:rPr>
-          <w:color w:val="000000"/>
-          <w:sz w:val="40"/>
-          <w:szCs w:val="40"/>
-        </w:rPr>
         <w:t>Further Exploration</w:t>
       </w:r>
     </w:p>
     <w:p>
       <w:pPr>
+        <w:pStyle w:val="ListParagraph"/>
+        <w:numPr>
+          <w:ilvl w:val="0"/>
+          <w:numId w:val="3"/>
+        </w:numPr>
         <w:spacing w:before="100" w:after="100" w:line="273" w:lineRule="auto"/>
       </w:pPr>
       <w:r>
-        <w:t>&lt;scope for further work&gt;</w:t>
-      </w:r>
-    </w:p>
-    <w:p>
-      <w:pPr>
+        <w:t>Perform time series analysis on the dataset</w:t>
+      </w:r>
+      <w:r>
+        <w:t xml:space="preserve"> to </w:t>
+      </w:r>
+      <w:r>
+        <w:t>explore</w:t>
+      </w:r>
+      <w:r>
+        <w:t xml:space="preserve"> if there is any effect of time on the </w:t>
+      </w:r>
+      <w:r>
+        <w:t xml:space="preserve">downhole pressure </w:t>
+      </w:r>
+      <w:r>
+        <w:t>prediction.</w:t>
+      </w:r>
+    </w:p>
+    <w:p>
+      <w:pPr>
+        <w:pStyle w:val="ListParagraph"/>
+        <w:numPr>
+          <w:ilvl w:val="0"/>
+          <w:numId w:val="3"/>
+        </w:numPr>
         <w:spacing w:before="100" w:after="100" w:line="273" w:lineRule="auto"/>
       </w:pPr>
+      <w:r>
+        <w:t>Explore the model performance considering other ratios including Gas Oil ratio and Water Oil Ratio.</w:t>
+      </w:r>
+    </w:p>
+    <w:p>
+      <w:pPr>
+        <w:pStyle w:val="ListParagraph"/>
+        <w:numPr>
+          <w:ilvl w:val="0"/>
+          <w:numId w:val="3"/>
+        </w:numPr>
+        <w:spacing w:before="100" w:after="100" w:line="273" w:lineRule="auto"/>
+      </w:pPr>
+      <w:r>
+        <w:t>Explore the model performance on other field data.</w:t>
+      </w:r>
     </w:p>
     <w:p>
       <w:pPr>
@@ -754,14 +2245,13 @@
       <w:bookmarkStart w:id="19" w:name="_6e94skltsccj" w:colFirst="0" w:colLast="0"/>
       <w:bookmarkEnd w:id="19"/>
       <w:r>
+        <w:lastRenderedPageBreak/>
         <w:t>References</w:t>
       </w:r>
     </w:p>
-    <w:p/>
     <w:p>
       <w:proofErr w:type="spellStart"/>
       <w:r>
-        <w:lastRenderedPageBreak/>
         <w:t>Keras</w:t>
       </w:r>
       <w:proofErr w:type="spellEnd"/>
@@ -801,20 +2291,13 @@
           <w:rPr>
             <w:rStyle w:val="Hyperlink"/>
           </w:rPr>
-          <w:t>https://link.springer.com/arti</w:t>
-        </w:r>
-        <w:bookmarkStart w:id="20" w:name="_GoBack"/>
-        <w:bookmarkEnd w:id="20"/>
-        <w:r>
-          <w:rPr>
-            <w:rStyle w:val="Hyperlink"/>
-          </w:rPr>
-          <w:t>cle/10.1007/s13202-019-0728-4</w:t>
+          <w:t>https://link.springer.com/article/10.1007/s13202-019-0728-4</w:t>
         </w:r>
       </w:hyperlink>
     </w:p>
     <w:sectPr>
-      <w:footerReference w:type="default" r:id="rId10"/>
+      <w:headerReference w:type="default" r:id="rId10"/>
+      <w:footerReference w:type="default" r:id="rId11"/>
       <w:pgSz w:w="12240" w:h="15840"/>
       <w:pgMar w:top="1440" w:right="1440" w:bottom="1440" w:left="1440" w:header="0" w:footer="720" w:gutter="0"/>
       <w:pgNumType w:start="1"/>
@@ -907,6 +2390,330 @@
 </w:footnotes>
 </file>
 
+<file path=word/header1.xml><?xml version="1.0" encoding="utf-8"?>
+<w:hdr xmlns:wpc="http://schemas.microsoft.com/office/word/2010/wordprocessingCanvas" xmlns:cx="http://schemas.microsoft.com/office/drawing/2014/chartex" xmlns:cx1="http://schemas.microsoft.com/office/drawing/2015/9/8/chartex" xmlns:cx2="http://schemas.microsoft.com/office/drawing/2015/10/21/chartex" xmlns:cx3="http://schemas.microsoft.com/office/drawing/2016/5/9/chartex" xmlns:cx4="http://schemas.microsoft.com/office/drawing/2016/5/10/chartex" xmlns:cx5="http://schemas.microsoft.com/office/drawing/2016/5/11/chartex" xmlns:cx6="http://schemas.microsoft.com/office/drawing/2016/5/12/chartex" xmlns:cx7="http://schemas.microsoft.com/office/drawing/2016/5/13/chartex" xmlns:cx8="http://schemas.microsoft.com/office/drawing/2016/5/14/chartex" xmlns:mc="http://schemas.openxmlformats.org/markup-compatibility/2006" xmlns:aink="http://schemas.microsoft.com/office/drawing/2016/ink" xmlns:am3d="http://schemas.microsoft.com/office/drawing/2017/model3d" xmlns:o="urn:schemas-microsoft-com:office:office" xmlns:r="http://schemas.openxmlformats.org/officeDocument/2006/relationships" xmlns:m="http://schemas.openxmlformats.org/officeDocument/2006/math" xmlns:v="urn:schemas-microsoft-com:vml" xmlns:wp14="http://schemas.microsoft.com/office/word/2010/wordprocessingDrawing" xmlns:wp="http://schemas.openxmlformats.org/drawingml/2006/wordprocessingDrawing" xmlns:w10="urn:schemas-microsoft-com:office:word" xmlns:w="http://schemas.openxmlformats.org/wordprocessingml/2006/main" xmlns:w14="http://schemas.microsoft.com/office/word/2010/wordml" xmlns:w15="http://schemas.microsoft.com/office/word/2012/wordml" xmlns:w16cid="http://schemas.microsoft.com/office/word/2016/wordml/cid" xmlns:w16se="http://schemas.microsoft.com/office/word/2015/wordml/symex" xmlns:wpg="http://schemas.microsoft.com/office/word/2010/wordprocessingGroup" xmlns:wpi="http://schemas.microsoft.com/office/word/2010/wordprocessingInk" xmlns:wne="http://schemas.microsoft.com/office/word/2006/wordml" xmlns:wps="http://schemas.microsoft.com/office/word/2010/wordprocessingShape" mc:Ignorable="w14 w15 w16se w16cid wp14">
+  <w:p>
+    <w:pPr>
+      <w:pStyle w:val="Header"/>
+    </w:pPr>
+    <w:r>
+      <w:rPr>
+        <w:noProof/>
+      </w:rPr>
+      <mc:AlternateContent>
+        <mc:Choice Requires="wps">
+          <w:drawing>
+            <wp:anchor distT="0" distB="0" distL="114300" distR="114300" simplePos="0" relativeHeight="251660288" behindDoc="0" locked="0" layoutInCell="0" allowOverlap="1" wp14:anchorId="753462CB" wp14:editId="75BF013A">
+              <wp:simplePos x="0" y="0"/>
+              <wp:positionH relativeFrom="margin">
+                <wp:align>left</wp:align>
+              </wp:positionH>
+              <wp:positionV relativeFrom="topMargin">
+                <wp:align>center</wp:align>
+              </wp:positionV>
+              <wp:extent cx="5943600" cy="173736"/>
+              <wp:effectExtent l="0" t="0" r="0" b="635"/>
+              <wp:wrapNone/>
+              <wp:docPr id="220" name="Text Box 220"/>
+              <wp:cNvGraphicFramePr>
+                <a:graphicFrameLocks xmlns:a="http://schemas.openxmlformats.org/drawingml/2006/main"/>
+              </wp:cNvGraphicFramePr>
+              <a:graphic xmlns:a="http://schemas.openxmlformats.org/drawingml/2006/main">
+                <a:graphicData uri="http://schemas.microsoft.com/office/word/2010/wordprocessingShape">
+                  <wps:wsp>
+                    <wps:cNvSpPr txBox="1">
+                      <a:spLocks noChangeArrowheads="1"/>
+                    </wps:cNvSpPr>
+                    <wps:spPr bwMode="auto">
+                      <a:xfrm>
+                        <a:off x="0" y="0"/>
+                        <a:ext cx="5943600" cy="173736"/>
+                      </a:xfrm>
+                      <a:prstGeom prst="rect">
+                        <a:avLst/>
+                      </a:prstGeom>
+                      <a:noFill/>
+                      <a:ln>
+                        <a:noFill/>
+                      </a:ln>
+                      <a:extLst>
+                        <a:ext uri="{909E8E84-426E-40DD-AFC4-6F175D3DCCD1}">
+                          <a14:hiddenFill xmlns:a14="http://schemas.microsoft.com/office/drawing/2010/main">
+                            <a:solidFill>
+                              <a:srgbClr val="FFFFFF"/>
+                            </a:solidFill>
+                          </a14:hiddenFill>
+                        </a:ext>
+                        <a:ext uri="{91240B29-F687-4F45-9708-019B960494DF}">
+                          <a14:hiddenLine xmlns:a14="http://schemas.microsoft.com/office/drawing/2010/main" w="9525">
+                            <a:solidFill>
+                              <a:srgbClr val="000000"/>
+                            </a:solidFill>
+                            <a:miter lim="800000"/>
+                            <a:headEnd/>
+                            <a:tailEnd/>
+                          </a14:hiddenLine>
+                        </a:ext>
+                      </a:extLst>
+                    </wps:spPr>
+                    <wps:txbx>
+                      <w:txbxContent>
+                        <w:p>
+                          <w:pPr>
+                            <w:spacing w:line="240" w:lineRule="auto"/>
+                            <w:jc w:val="right"/>
+                            <w:rPr>
+                              <w:noProof/>
+                            </w:rPr>
+                          </w:pPr>
+                          <w:r>
+                            <w:rPr>
+                              <w:noProof/>
+                            </w:rPr>
+                            <w:t>Project 3 Report</w:t>
+                          </w:r>
+                        </w:p>
+                        <w:p>
+                          <w:pPr>
+                            <w:spacing w:line="240" w:lineRule="auto"/>
+                            <w:jc w:val="right"/>
+                            <w:rPr>
+                              <w:noProof/>
+                            </w:rPr>
+                          </w:pPr>
+                          <w:r>
+                            <w:rPr>
+                              <w:noProof/>
+                            </w:rPr>
+                            <w:t>Suparna Bhattacharjee, Sruthi Karicheri, Jennie Ran</w:t>
+                          </w:r>
+                        </w:p>
+                        <w:p>
+                          <w:pPr>
+                            <w:spacing w:line="240" w:lineRule="auto"/>
+                            <w:jc w:val="right"/>
+                            <w:rPr>
+                              <w:noProof/>
+                            </w:rPr>
+                          </w:pPr>
+                        </w:p>
+                      </w:txbxContent>
+                    </wps:txbx>
+                    <wps:bodyPr rot="0" vert="horz" wrap="square" lIns="91440" tIns="0" rIns="91440" bIns="0" anchor="ctr" anchorCtr="0" upright="1">
+                      <a:spAutoFit/>
+                    </wps:bodyPr>
+                  </wps:wsp>
+                </a:graphicData>
+              </a:graphic>
+              <wp14:sizeRelH relativeFrom="margin">
+                <wp14:pctWidth>100000</wp14:pctWidth>
+              </wp14:sizeRelH>
+              <wp14:sizeRelV relativeFrom="page">
+                <wp14:pctHeight>0</wp14:pctHeight>
+              </wp14:sizeRelV>
+            </wp:anchor>
+          </w:drawing>
+        </mc:Choice>
+        <mc:Fallback>
+          <w:pict>
+            <v:shapetype w14:anchorId="753462CB" id="_x0000_t202" coordsize="21600,21600" o:spt="202" path="m,l,21600r21600,l21600,xe">
+              <v:stroke joinstyle="miter"/>
+              <v:path gradientshapeok="t" o:connecttype="rect"/>
+            </v:shapetype>
+            <v:shape id="Text Box 220" o:spid="_x0000_s1026" type="#_x0000_t202" style="position:absolute;left:0;text-align:left;margin-left:0;margin-top:0;width:468pt;height:13.7pt;z-index:251660288;visibility:visible;mso-wrap-style:square;mso-width-percent:1000;mso-height-percent:0;mso-wrap-distance-left:9pt;mso-wrap-distance-top:0;mso-wrap-distance-right:9pt;mso-wrap-distance-bottom:0;mso-position-horizontal:left;mso-position-horizontal-relative:margin;mso-position-vertical:center;mso-position-vertical-relative:top-margin-area;mso-width-percent:1000;mso-height-percent:0;mso-width-relative:margin;mso-height-relative:page;v-text-anchor:middle" o:gfxdata="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" o:allowincell="f" filled="f" stroked="f">
+              <v:textbox style="mso-fit-shape-to-text:t" inset=",0,,0">
+                <w:txbxContent>
+                  <w:p>
+                    <w:pPr>
+                      <w:spacing w:line="240" w:lineRule="auto"/>
+                      <w:jc w:val="right"/>
+                      <w:rPr>
+                        <w:noProof/>
+                      </w:rPr>
+                    </w:pPr>
+                    <w:r>
+                      <w:rPr>
+                        <w:noProof/>
+                      </w:rPr>
+                      <w:t>Project 3 Report</w:t>
+                    </w:r>
+                  </w:p>
+                  <w:p>
+                    <w:pPr>
+                      <w:spacing w:line="240" w:lineRule="auto"/>
+                      <w:jc w:val="right"/>
+                      <w:rPr>
+                        <w:noProof/>
+                      </w:rPr>
+                    </w:pPr>
+                    <w:r>
+                      <w:rPr>
+                        <w:noProof/>
+                      </w:rPr>
+                      <w:t>Suparna Bhattacharjee, Sruthi Karicheri, Jennie Ran</w:t>
+                    </w:r>
+                  </w:p>
+                  <w:p>
+                    <w:pPr>
+                      <w:spacing w:line="240" w:lineRule="auto"/>
+                      <w:jc w:val="right"/>
+                      <w:rPr>
+                        <w:noProof/>
+                      </w:rPr>
+                    </w:pPr>
+                  </w:p>
+                </w:txbxContent>
+              </v:textbox>
+              <w10:wrap anchorx="margin" anchory="margin"/>
+            </v:shape>
+          </w:pict>
+        </mc:Fallback>
+      </mc:AlternateContent>
+    </w:r>
+    <w:r>
+      <w:rPr>
+        <w:noProof/>
+      </w:rPr>
+      <mc:AlternateContent>
+        <mc:Choice Requires="wps">
+          <w:drawing>
+            <wp:anchor distT="0" distB="0" distL="114300" distR="114300" simplePos="0" relativeHeight="251659264" behindDoc="0" locked="0" layoutInCell="0" allowOverlap="1" wp14:anchorId="3B9EF519" wp14:editId="5C2D90A1">
+              <wp:simplePos x="0" y="0"/>
+              <wp:positionH relativeFrom="page">
+                <wp:align>right</wp:align>
+              </wp:positionH>
+              <wp:positionV relativeFrom="topMargin">
+                <wp:align>center</wp:align>
+              </wp:positionV>
+              <wp:extent cx="911860" cy="170815"/>
+              <wp:effectExtent l="0" t="0" r="0" b="635"/>
+              <wp:wrapNone/>
+              <wp:docPr id="221" name="Text Box 221"/>
+              <wp:cNvGraphicFramePr>
+                <a:graphicFrameLocks xmlns:a="http://schemas.openxmlformats.org/drawingml/2006/main"/>
+              </wp:cNvGraphicFramePr>
+              <a:graphic xmlns:a="http://schemas.openxmlformats.org/drawingml/2006/main">
+                <a:graphicData uri="http://schemas.microsoft.com/office/word/2010/wordprocessingShape">
+                  <wps:wsp>
+                    <wps:cNvSpPr txBox="1">
+                      <a:spLocks noChangeArrowheads="1"/>
+                    </wps:cNvSpPr>
+                    <wps:spPr bwMode="auto">
+                      <a:xfrm>
+                        <a:off x="0" y="0"/>
+                        <a:ext cx="911860" cy="170815"/>
+                      </a:xfrm>
+                      <a:prstGeom prst="rect">
+                        <a:avLst/>
+                      </a:prstGeom>
+                      <a:solidFill>
+                        <a:schemeClr val="accent6">
+                          <a:lumMod val="60000"/>
+                          <a:lumOff val="40000"/>
+                        </a:schemeClr>
+                      </a:solidFill>
+                      <a:ln>
+                        <a:noFill/>
+                      </a:ln>
+                    </wps:spPr>
+                    <wps:txbx>
+                      <w:txbxContent>
+                        <w:p>
+                          <w:pPr>
+                            <w:spacing w:line="240" w:lineRule="auto"/>
+                            <w:rPr>
+                              <w:color w:val="FFFFFF" w:themeColor="background1"/>
+                            </w:rPr>
+                          </w:pPr>
+                          <w:r>
+                            <w:fldChar w:fldCharType="begin"/>
+                          </w:r>
+                          <w:r>
+                            <w:instrText xml:space="preserve"> PAGE   \* MERGEFORMAT </w:instrText>
+                          </w:r>
+                          <w:r>
+                            <w:fldChar w:fldCharType="separate"/>
+                          </w:r>
+                          <w:r>
+                            <w:rPr>
+                              <w:noProof/>
+                              <w:color w:val="FFFFFF" w:themeColor="background1"/>
+                            </w:rPr>
+                            <w:t>2</w:t>
+                          </w:r>
+                          <w:r>
+                            <w:rPr>
+                              <w:noProof/>
+                              <w:color w:val="FFFFFF" w:themeColor="background1"/>
+                            </w:rPr>
+                            <w:fldChar w:fldCharType="end"/>
+                          </w:r>
+                        </w:p>
+                      </w:txbxContent>
+                    </wps:txbx>
+                    <wps:bodyPr rot="0" vert="horz" wrap="square" lIns="91440" tIns="0" rIns="91440" bIns="0" anchor="ctr" anchorCtr="0" upright="1">
+                      <a:spAutoFit/>
+                    </wps:bodyPr>
+                  </wps:wsp>
+                </a:graphicData>
+              </a:graphic>
+              <wp14:sizeRelH relativeFrom="rightMargin">
+                <wp14:pctWidth>100000</wp14:pctWidth>
+              </wp14:sizeRelH>
+              <wp14:sizeRelV relativeFrom="page">
+                <wp14:pctHeight>0</wp14:pctHeight>
+              </wp14:sizeRelV>
+            </wp:anchor>
+          </w:drawing>
+        </mc:Choice>
+        <mc:Fallback>
+          <w:pict>
+            <v:shape w14:anchorId="3B9EF519" id="Text Box 221" o:spid="_x0000_s1027" type="#_x0000_t202" style="position:absolute;left:0;text-align:left;margin-left:20.6pt;margin-top:0;width:71.8pt;height:13.45pt;z-index:251659264;visibility:visible;mso-wrap-style:square;mso-width-percent:1000;mso-height-percent:0;mso-wrap-distance-left:9pt;mso-wrap-distance-top:0;mso-wrap-distance-right:9pt;mso-wrap-distance-bottom:0;mso-position-horizontal:right;mso-position-horizontal-relative:page;mso-position-vertical:center;mso-position-vertical-relative:top-margin-area;mso-width-percent:1000;mso-height-percent:0;mso-width-relative:right-margin-area;mso-height-relative:page;v-text-anchor:middle" o:gfxdata="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" o:allowincell="f" fillcolor="#fabf8f [1945]" stroked="f">
+              <v:textbox style="mso-fit-shape-to-text:t" inset=",0,,0">
+                <w:txbxContent>
+                  <w:p>
+                    <w:pPr>
+                      <w:spacing w:line="240" w:lineRule="auto"/>
+                      <w:rPr>
+                        <w:color w:val="FFFFFF" w:themeColor="background1"/>
+                      </w:rPr>
+                    </w:pPr>
+                    <w:r>
+                      <w:fldChar w:fldCharType="begin"/>
+                    </w:r>
+                    <w:r>
+                      <w:instrText xml:space="preserve"> PAGE   \* MERGEFORMAT </w:instrText>
+                    </w:r>
+                    <w:r>
+                      <w:fldChar w:fldCharType="separate"/>
+                    </w:r>
+                    <w:r>
+                      <w:rPr>
+                        <w:noProof/>
+                        <w:color w:val="FFFFFF" w:themeColor="background1"/>
+                      </w:rPr>
+                      <w:t>2</w:t>
+                    </w:r>
+                    <w:r>
+                      <w:rPr>
+                        <w:noProof/>
+                        <w:color w:val="FFFFFF" w:themeColor="background1"/>
+                      </w:rPr>
+                      <w:fldChar w:fldCharType="end"/>
+                    </w:r>
+                  </w:p>
+                </w:txbxContent>
+              </v:textbox>
+              <w10:wrap anchorx="page" anchory="margin"/>
+            </v:shape>
+          </w:pict>
+        </mc:Fallback>
+      </mc:AlternateContent>
+    </w:r>
+  </w:p>
+</w:hdr>
+</file>
+
 <file path=word/numbering.xml><?xml version="1.0" encoding="utf-8"?>
 <w:numbering xmlns:wpc="http://schemas.microsoft.com/office/word/2010/wordprocessingCanvas" xmlns:cx="http://schemas.microsoft.com/office/drawing/2014/chartex" xmlns:cx1="http://schemas.microsoft.com/office/drawing/2015/9/8/chartex" xmlns:cx2="http://schemas.microsoft.com/office/drawing/2015/10/21/chartex" xmlns:cx3="http://schemas.microsoft.com/office/drawing/2016/5/9/chartex" xmlns:cx4="http://schemas.microsoft.com/office/drawing/2016/5/10/chartex" xmlns:cx5="http://schemas.microsoft.com/office/drawing/2016/5/11/chartex" xmlns:cx6="http://schemas.microsoft.com/office/drawing/2016/5/12/chartex" xmlns:cx7="http://schemas.microsoft.com/office/drawing/2016/5/13/chartex" xmlns:cx8="http://schemas.microsoft.com/office/drawing/2016/5/14/chartex" xmlns:mc="http://schemas.openxmlformats.org/markup-compatibility/2006" xmlns:aink="http://schemas.microsoft.com/office/drawing/2016/ink" xmlns:am3d="http://schemas.microsoft.com/office/drawing/2017/model3d" xmlns:o="urn:schemas-microsoft-com:office:office" xmlns:r="http://schemas.openxmlformats.org/officeDocument/2006/relationships" xmlns:m="http://schemas.openxmlformats.org/officeDocument/2006/math" xmlns:v="urn:schemas-microsoft-com:vml" xmlns:wp14="http://schemas.microsoft.com/office/word/2010/wordprocessingDrawing" xmlns:wp="http://schemas.openxmlformats.org/drawingml/2006/wordprocessingDrawing" xmlns:w10="urn:schemas-microsoft-com:office:word" xmlns:w="http://schemas.openxmlformats.org/wordprocessingml/2006/main" xmlns:w14="http://schemas.microsoft.com/office/word/2010/wordml" xmlns:w15="http://schemas.microsoft.com/office/word/2012/wordml" xmlns:w16cid="http://schemas.microsoft.com/office/word/2016/wordml/cid" xmlns:w16se="http://schemas.microsoft.com/office/word/2015/wordml/symex" xmlns:wpg="http://schemas.microsoft.com/office/word/2010/wordprocessingGroup" xmlns:wpi="http://schemas.microsoft.com/office/word/2010/wordprocessingInk" xmlns:wne="http://schemas.microsoft.com/office/word/2006/wordml" xmlns:wps="http://schemas.microsoft.com/office/word/2010/wordprocessingShape" mc:Ignorable="w14 w15 w16se w16cid wp14">
   <w:abstractNum w:abstractNumId="0" w15:restartNumberingAfterBreak="0">
@@ -1002,6 +2809,208 @@
     </w:lvl>
   </w:abstractNum>
   <w:abstractNum w:abstractNumId="1" w15:restartNumberingAfterBreak="0">
+    <w:nsid w:val="16015416"/>
+    <w:multiLevelType w:val="hybridMultilevel"/>
+    <w:tmpl w:val="19A63EA4"/>
+    <w:lvl w:ilvl="0" w:tplc="04090001">
+      <w:start w:val="1"/>
+      <w:numFmt w:val="bullet"/>
+      <w:lvlText w:val=""/>
+      <w:lvlJc w:val="left"/>
+      <w:pPr>
+        <w:ind w:left="1440" w:hanging="360"/>
+      </w:pPr>
+      <w:rPr>
+        <w:rFonts w:ascii="Symbol" w:hAnsi="Symbol" w:hint="default"/>
+      </w:rPr>
+    </w:lvl>
+    <w:lvl w:ilvl="1" w:tplc="04090003" w:tentative="1">
+      <w:start w:val="1"/>
+      <w:numFmt w:val="bullet"/>
+      <w:lvlText w:val="o"/>
+      <w:lvlJc w:val="left"/>
+      <w:pPr>
+        <w:ind w:left="2160" w:hanging="360"/>
+      </w:pPr>
+      <w:rPr>
+        <w:rFonts w:ascii="Courier New" w:hAnsi="Courier New" w:cs="Courier New" w:hint="default"/>
+      </w:rPr>
+    </w:lvl>
+    <w:lvl w:ilvl="2" w:tplc="04090005" w:tentative="1">
+      <w:start w:val="1"/>
+      <w:numFmt w:val="bullet"/>
+      <w:lvlText w:val=""/>
+      <w:lvlJc w:val="left"/>
+      <w:pPr>
+        <w:ind w:left="2880" w:hanging="360"/>
+      </w:pPr>
+      <w:rPr>
+        <w:rFonts w:ascii="Wingdings" w:hAnsi="Wingdings" w:hint="default"/>
+      </w:rPr>
+    </w:lvl>
+    <w:lvl w:ilvl="3" w:tplc="04090001" w:tentative="1">
+      <w:start w:val="1"/>
+      <w:numFmt w:val="bullet"/>
+      <w:lvlText w:val=""/>
+      <w:lvlJc w:val="left"/>
+      <w:pPr>
+        <w:ind w:left="3600" w:hanging="360"/>
+      </w:pPr>
+      <w:rPr>
+        <w:rFonts w:ascii="Symbol" w:hAnsi="Symbol" w:hint="default"/>
+      </w:rPr>
+    </w:lvl>
+    <w:lvl w:ilvl="4" w:tplc="04090003" w:tentative="1">
+      <w:start w:val="1"/>
+      <w:numFmt w:val="bullet"/>
+      <w:lvlText w:val="o"/>
+      <w:lvlJc w:val="left"/>
+      <w:pPr>
+        <w:ind w:left="4320" w:hanging="360"/>
+      </w:pPr>
+      <w:rPr>
+        <w:rFonts w:ascii="Courier New" w:hAnsi="Courier New" w:cs="Courier New" w:hint="default"/>
+      </w:rPr>
+    </w:lvl>
+    <w:lvl w:ilvl="5" w:tplc="04090005" w:tentative="1">
+      <w:start w:val="1"/>
+      <w:numFmt w:val="bullet"/>
+      <w:lvlText w:val=""/>
+      <w:lvlJc w:val="left"/>
+      <w:pPr>
+        <w:ind w:left="5040" w:hanging="360"/>
+      </w:pPr>
+      <w:rPr>
+        <w:rFonts w:ascii="Wingdings" w:hAnsi="Wingdings" w:hint="default"/>
+      </w:rPr>
+    </w:lvl>
+    <w:lvl w:ilvl="6" w:tplc="04090001" w:tentative="1">
+      <w:start w:val="1"/>
+      <w:numFmt w:val="bullet"/>
+      <w:lvlText w:val=""/>
+      <w:lvlJc w:val="left"/>
+      <w:pPr>
+        <w:ind w:left="5760" w:hanging="360"/>
+      </w:pPr>
+      <w:rPr>
+        <w:rFonts w:ascii="Symbol" w:hAnsi="Symbol" w:hint="default"/>
+      </w:rPr>
+    </w:lvl>
+    <w:lvl w:ilvl="7" w:tplc="04090003" w:tentative="1">
+      <w:start w:val="1"/>
+      <w:numFmt w:val="bullet"/>
+      <w:lvlText w:val="o"/>
+      <w:lvlJc w:val="left"/>
+      <w:pPr>
+        <w:ind w:left="6480" w:hanging="360"/>
+      </w:pPr>
+      <w:rPr>
+        <w:rFonts w:ascii="Courier New" w:hAnsi="Courier New" w:cs="Courier New" w:hint="default"/>
+      </w:rPr>
+    </w:lvl>
+    <w:lvl w:ilvl="8" w:tplc="04090005" w:tentative="1">
+      <w:start w:val="1"/>
+      <w:numFmt w:val="bullet"/>
+      <w:lvlText w:val=""/>
+      <w:lvlJc w:val="left"/>
+      <w:pPr>
+        <w:ind w:left="7200" w:hanging="360"/>
+      </w:pPr>
+      <w:rPr>
+        <w:rFonts w:ascii="Wingdings" w:hAnsi="Wingdings" w:hint="default"/>
+      </w:rPr>
+    </w:lvl>
+  </w:abstractNum>
+  <w:abstractNum w:abstractNumId="2" w15:restartNumberingAfterBreak="0">
+    <w:nsid w:val="1606105D"/>
+    <w:multiLevelType w:val="hybridMultilevel"/>
+    <w:tmpl w:val="6062190E"/>
+    <w:lvl w:ilvl="0" w:tplc="0409000F">
+      <w:start w:val="1"/>
+      <w:numFmt w:val="decimal"/>
+      <w:lvlText w:val="%1."/>
+      <w:lvlJc w:val="left"/>
+      <w:pPr>
+        <w:ind w:left="720" w:hanging="360"/>
+      </w:pPr>
+      <w:rPr>
+        <w:rFonts w:hint="default"/>
+      </w:rPr>
+    </w:lvl>
+    <w:lvl w:ilvl="1" w:tplc="04090019" w:tentative="1">
+      <w:start w:val="1"/>
+      <w:numFmt w:val="lowerLetter"/>
+      <w:lvlText w:val="%2."/>
+      <w:lvlJc w:val="left"/>
+      <w:pPr>
+        <w:ind w:left="1440" w:hanging="360"/>
+      </w:pPr>
+    </w:lvl>
+    <w:lvl w:ilvl="2" w:tplc="0409001B" w:tentative="1">
+      <w:start w:val="1"/>
+      <w:numFmt w:val="lowerRoman"/>
+      <w:lvlText w:val="%3."/>
+      <w:lvlJc w:val="right"/>
+      <w:pPr>
+        <w:ind w:left="2160" w:hanging="180"/>
+      </w:pPr>
+    </w:lvl>
+    <w:lvl w:ilvl="3" w:tplc="0409000F" w:tentative="1">
+      <w:start w:val="1"/>
+      <w:numFmt w:val="decimal"/>
+      <w:lvlText w:val="%4."/>
+      <w:lvlJc w:val="left"/>
+      <w:pPr>
+        <w:ind w:left="2880" w:hanging="360"/>
+      </w:pPr>
+    </w:lvl>
+    <w:lvl w:ilvl="4" w:tplc="04090019" w:tentative="1">
+      <w:start w:val="1"/>
+      <w:numFmt w:val="lowerLetter"/>
+      <w:lvlText w:val="%5."/>
+      <w:lvlJc w:val="left"/>
+      <w:pPr>
+        <w:ind w:left="3600" w:hanging="360"/>
+      </w:pPr>
+    </w:lvl>
+    <w:lvl w:ilvl="5" w:tplc="0409001B" w:tentative="1">
+      <w:start w:val="1"/>
+      <w:numFmt w:val="lowerRoman"/>
+      <w:lvlText w:val="%6."/>
+      <w:lvlJc w:val="right"/>
+      <w:pPr>
+        <w:ind w:left="4320" w:hanging="180"/>
+      </w:pPr>
+    </w:lvl>
+    <w:lvl w:ilvl="6" w:tplc="0409000F" w:tentative="1">
+      <w:start w:val="1"/>
+      <w:numFmt w:val="decimal"/>
+      <w:lvlText w:val="%7."/>
+      <w:lvlJc w:val="left"/>
+      <w:pPr>
+        <w:ind w:left="5040" w:hanging="360"/>
+      </w:pPr>
+    </w:lvl>
+    <w:lvl w:ilvl="7" w:tplc="04090019" w:tentative="1">
+      <w:start w:val="1"/>
+      <w:numFmt w:val="lowerLetter"/>
+      <w:lvlText w:val="%8."/>
+      <w:lvlJc w:val="left"/>
+      <w:pPr>
+        <w:ind w:left="5760" w:hanging="360"/>
+      </w:pPr>
+    </w:lvl>
+    <w:lvl w:ilvl="8" w:tplc="0409001B" w:tentative="1">
+      <w:start w:val="1"/>
+      <w:numFmt w:val="lowerRoman"/>
+      <w:lvlText w:val="%9."/>
+      <w:lvlJc w:val="right"/>
+      <w:pPr>
+        <w:ind w:left="6480" w:hanging="180"/>
+      </w:pPr>
+    </w:lvl>
+  </w:abstractNum>
+  <w:abstractNum w:abstractNumId="3" w15:restartNumberingAfterBreak="0">
     <w:nsid w:val="214E6F7F"/>
     <w:multiLevelType w:val="hybridMultilevel"/>
     <w:tmpl w:val="1B5AABF8"/>
@@ -1090,11 +3099,593 @@
       </w:pPr>
     </w:lvl>
   </w:abstractNum>
+  <w:abstractNum w:abstractNumId="4" w15:restartNumberingAfterBreak="0">
+    <w:nsid w:val="24DD769D"/>
+    <w:multiLevelType w:val="hybridMultilevel"/>
+    <w:tmpl w:val="39CCA366"/>
+    <w:lvl w:ilvl="0" w:tplc="04090009">
+      <w:start w:val="1"/>
+      <w:numFmt w:val="bullet"/>
+      <w:lvlText w:val=""/>
+      <w:lvlJc w:val="left"/>
+      <w:pPr>
+        <w:ind w:left="720" w:hanging="360"/>
+      </w:pPr>
+      <w:rPr>
+        <w:rFonts w:ascii="Wingdings" w:hAnsi="Wingdings" w:hint="default"/>
+      </w:rPr>
+    </w:lvl>
+    <w:lvl w:ilvl="1" w:tplc="04090019" w:tentative="1">
+      <w:start w:val="1"/>
+      <w:numFmt w:val="lowerLetter"/>
+      <w:lvlText w:val="%2."/>
+      <w:lvlJc w:val="left"/>
+      <w:pPr>
+        <w:ind w:left="1440" w:hanging="360"/>
+      </w:pPr>
+    </w:lvl>
+    <w:lvl w:ilvl="2" w:tplc="0409001B" w:tentative="1">
+      <w:start w:val="1"/>
+      <w:numFmt w:val="lowerRoman"/>
+      <w:lvlText w:val="%3."/>
+      <w:lvlJc w:val="right"/>
+      <w:pPr>
+        <w:ind w:left="2160" w:hanging="180"/>
+      </w:pPr>
+    </w:lvl>
+    <w:lvl w:ilvl="3" w:tplc="0409000F" w:tentative="1">
+      <w:start w:val="1"/>
+      <w:numFmt w:val="decimal"/>
+      <w:lvlText w:val="%4."/>
+      <w:lvlJc w:val="left"/>
+      <w:pPr>
+        <w:ind w:left="2880" w:hanging="360"/>
+      </w:pPr>
+    </w:lvl>
+    <w:lvl w:ilvl="4" w:tplc="04090019" w:tentative="1">
+      <w:start w:val="1"/>
+      <w:numFmt w:val="lowerLetter"/>
+      <w:lvlText w:val="%5."/>
+      <w:lvlJc w:val="left"/>
+      <w:pPr>
+        <w:ind w:left="3600" w:hanging="360"/>
+      </w:pPr>
+    </w:lvl>
+    <w:lvl w:ilvl="5" w:tplc="0409001B" w:tentative="1">
+      <w:start w:val="1"/>
+      <w:numFmt w:val="lowerRoman"/>
+      <w:lvlText w:val="%6."/>
+      <w:lvlJc w:val="right"/>
+      <w:pPr>
+        <w:ind w:left="4320" w:hanging="180"/>
+      </w:pPr>
+    </w:lvl>
+    <w:lvl w:ilvl="6" w:tplc="0409000F" w:tentative="1">
+      <w:start w:val="1"/>
+      <w:numFmt w:val="decimal"/>
+      <w:lvlText w:val="%7."/>
+      <w:lvlJc w:val="left"/>
+      <w:pPr>
+        <w:ind w:left="5040" w:hanging="360"/>
+      </w:pPr>
+    </w:lvl>
+    <w:lvl w:ilvl="7" w:tplc="04090019" w:tentative="1">
+      <w:start w:val="1"/>
+      <w:numFmt w:val="lowerLetter"/>
+      <w:lvlText w:val="%8."/>
+      <w:lvlJc w:val="left"/>
+      <w:pPr>
+        <w:ind w:left="5760" w:hanging="360"/>
+      </w:pPr>
+    </w:lvl>
+    <w:lvl w:ilvl="8" w:tplc="0409001B" w:tentative="1">
+      <w:start w:val="1"/>
+      <w:numFmt w:val="lowerRoman"/>
+      <w:lvlText w:val="%9."/>
+      <w:lvlJc w:val="right"/>
+      <w:pPr>
+        <w:ind w:left="6480" w:hanging="180"/>
+      </w:pPr>
+    </w:lvl>
+  </w:abstractNum>
+  <w:abstractNum w:abstractNumId="5" w15:restartNumberingAfterBreak="0">
+    <w:nsid w:val="349458D5"/>
+    <w:multiLevelType w:val="hybridMultilevel"/>
+    <w:tmpl w:val="1B5AABF8"/>
+    <w:lvl w:ilvl="0" w:tplc="0409000F">
+      <w:start w:val="1"/>
+      <w:numFmt w:val="decimal"/>
+      <w:lvlText w:val="%1."/>
+      <w:lvlJc w:val="left"/>
+      <w:pPr>
+        <w:ind w:left="720" w:hanging="360"/>
+      </w:pPr>
+      <w:rPr>
+        <w:rFonts w:hint="default"/>
+      </w:rPr>
+    </w:lvl>
+    <w:lvl w:ilvl="1" w:tplc="04090019" w:tentative="1">
+      <w:start w:val="1"/>
+      <w:numFmt w:val="lowerLetter"/>
+      <w:lvlText w:val="%2."/>
+      <w:lvlJc w:val="left"/>
+      <w:pPr>
+        <w:ind w:left="1440" w:hanging="360"/>
+      </w:pPr>
+    </w:lvl>
+    <w:lvl w:ilvl="2" w:tplc="0409001B" w:tentative="1">
+      <w:start w:val="1"/>
+      <w:numFmt w:val="lowerRoman"/>
+      <w:lvlText w:val="%3."/>
+      <w:lvlJc w:val="right"/>
+      <w:pPr>
+        <w:ind w:left="2160" w:hanging="180"/>
+      </w:pPr>
+    </w:lvl>
+    <w:lvl w:ilvl="3" w:tplc="0409000F" w:tentative="1">
+      <w:start w:val="1"/>
+      <w:numFmt w:val="decimal"/>
+      <w:lvlText w:val="%4."/>
+      <w:lvlJc w:val="left"/>
+      <w:pPr>
+        <w:ind w:left="2880" w:hanging="360"/>
+      </w:pPr>
+    </w:lvl>
+    <w:lvl w:ilvl="4" w:tplc="04090019" w:tentative="1">
+      <w:start w:val="1"/>
+      <w:numFmt w:val="lowerLetter"/>
+      <w:lvlText w:val="%5."/>
+      <w:lvlJc w:val="left"/>
+      <w:pPr>
+        <w:ind w:left="3600" w:hanging="360"/>
+      </w:pPr>
+    </w:lvl>
+    <w:lvl w:ilvl="5" w:tplc="0409001B" w:tentative="1">
+      <w:start w:val="1"/>
+      <w:numFmt w:val="lowerRoman"/>
+      <w:lvlText w:val="%6."/>
+      <w:lvlJc w:val="right"/>
+      <w:pPr>
+        <w:ind w:left="4320" w:hanging="180"/>
+      </w:pPr>
+    </w:lvl>
+    <w:lvl w:ilvl="6" w:tplc="0409000F" w:tentative="1">
+      <w:start w:val="1"/>
+      <w:numFmt w:val="decimal"/>
+      <w:lvlText w:val="%7."/>
+      <w:lvlJc w:val="left"/>
+      <w:pPr>
+        <w:ind w:left="5040" w:hanging="360"/>
+      </w:pPr>
+    </w:lvl>
+    <w:lvl w:ilvl="7" w:tplc="04090019" w:tentative="1">
+      <w:start w:val="1"/>
+      <w:numFmt w:val="lowerLetter"/>
+      <w:lvlText w:val="%8."/>
+      <w:lvlJc w:val="left"/>
+      <w:pPr>
+        <w:ind w:left="5760" w:hanging="360"/>
+      </w:pPr>
+    </w:lvl>
+    <w:lvl w:ilvl="8" w:tplc="0409001B" w:tentative="1">
+      <w:start w:val="1"/>
+      <w:numFmt w:val="lowerRoman"/>
+      <w:lvlText w:val="%9."/>
+      <w:lvlJc w:val="right"/>
+      <w:pPr>
+        <w:ind w:left="6480" w:hanging="180"/>
+      </w:pPr>
+    </w:lvl>
+  </w:abstractNum>
+  <w:abstractNum w:abstractNumId="6" w15:restartNumberingAfterBreak="0">
+    <w:nsid w:val="4105188C"/>
+    <w:multiLevelType w:val="hybridMultilevel"/>
+    <w:tmpl w:val="22243332"/>
+    <w:lvl w:ilvl="0" w:tplc="04090009">
+      <w:start w:val="1"/>
+      <w:numFmt w:val="bullet"/>
+      <w:lvlText w:val=""/>
+      <w:lvlJc w:val="left"/>
+      <w:pPr>
+        <w:ind w:left="720" w:hanging="360"/>
+      </w:pPr>
+      <w:rPr>
+        <w:rFonts w:ascii="Wingdings" w:hAnsi="Wingdings" w:hint="default"/>
+      </w:rPr>
+    </w:lvl>
+    <w:lvl w:ilvl="1" w:tplc="04090003" w:tentative="1">
+      <w:start w:val="1"/>
+      <w:numFmt w:val="bullet"/>
+      <w:lvlText w:val="o"/>
+      <w:lvlJc w:val="left"/>
+      <w:pPr>
+        <w:ind w:left="1440" w:hanging="360"/>
+      </w:pPr>
+      <w:rPr>
+        <w:rFonts w:ascii="Courier New" w:hAnsi="Courier New" w:cs="Courier New" w:hint="default"/>
+      </w:rPr>
+    </w:lvl>
+    <w:lvl w:ilvl="2" w:tplc="04090005" w:tentative="1">
+      <w:start w:val="1"/>
+      <w:numFmt w:val="bullet"/>
+      <w:lvlText w:val=""/>
+      <w:lvlJc w:val="left"/>
+      <w:pPr>
+        <w:ind w:left="2160" w:hanging="360"/>
+      </w:pPr>
+      <w:rPr>
+        <w:rFonts w:ascii="Wingdings" w:hAnsi="Wingdings" w:hint="default"/>
+      </w:rPr>
+    </w:lvl>
+    <w:lvl w:ilvl="3" w:tplc="04090001" w:tentative="1">
+      <w:start w:val="1"/>
+      <w:numFmt w:val="bullet"/>
+      <w:lvlText w:val=""/>
+      <w:lvlJc w:val="left"/>
+      <w:pPr>
+        <w:ind w:left="2880" w:hanging="360"/>
+      </w:pPr>
+      <w:rPr>
+        <w:rFonts w:ascii="Symbol" w:hAnsi="Symbol" w:hint="default"/>
+      </w:rPr>
+    </w:lvl>
+    <w:lvl w:ilvl="4" w:tplc="04090003" w:tentative="1">
+      <w:start w:val="1"/>
+      <w:numFmt w:val="bullet"/>
+      <w:lvlText w:val="o"/>
+      <w:lvlJc w:val="left"/>
+      <w:pPr>
+        <w:ind w:left="3600" w:hanging="360"/>
+      </w:pPr>
+      <w:rPr>
+        <w:rFonts w:ascii="Courier New" w:hAnsi="Courier New" w:cs="Courier New" w:hint="default"/>
+      </w:rPr>
+    </w:lvl>
+    <w:lvl w:ilvl="5" w:tplc="04090005" w:tentative="1">
+      <w:start w:val="1"/>
+      <w:numFmt w:val="bullet"/>
+      <w:lvlText w:val=""/>
+      <w:lvlJc w:val="left"/>
+      <w:pPr>
+        <w:ind w:left="4320" w:hanging="360"/>
+      </w:pPr>
+      <w:rPr>
+        <w:rFonts w:ascii="Wingdings" w:hAnsi="Wingdings" w:hint="default"/>
+      </w:rPr>
+    </w:lvl>
+    <w:lvl w:ilvl="6" w:tplc="04090001" w:tentative="1">
+      <w:start w:val="1"/>
+      <w:numFmt w:val="bullet"/>
+      <w:lvlText w:val=""/>
+      <w:lvlJc w:val="left"/>
+      <w:pPr>
+        <w:ind w:left="5040" w:hanging="360"/>
+      </w:pPr>
+      <w:rPr>
+        <w:rFonts w:ascii="Symbol" w:hAnsi="Symbol" w:hint="default"/>
+      </w:rPr>
+    </w:lvl>
+    <w:lvl w:ilvl="7" w:tplc="04090003" w:tentative="1">
+      <w:start w:val="1"/>
+      <w:numFmt w:val="bullet"/>
+      <w:lvlText w:val="o"/>
+      <w:lvlJc w:val="left"/>
+      <w:pPr>
+        <w:ind w:left="5760" w:hanging="360"/>
+      </w:pPr>
+      <w:rPr>
+        <w:rFonts w:ascii="Courier New" w:hAnsi="Courier New" w:cs="Courier New" w:hint="default"/>
+      </w:rPr>
+    </w:lvl>
+    <w:lvl w:ilvl="8" w:tplc="04090005" w:tentative="1">
+      <w:start w:val="1"/>
+      <w:numFmt w:val="bullet"/>
+      <w:lvlText w:val=""/>
+      <w:lvlJc w:val="left"/>
+      <w:pPr>
+        <w:ind w:left="6480" w:hanging="360"/>
+      </w:pPr>
+      <w:rPr>
+        <w:rFonts w:ascii="Wingdings" w:hAnsi="Wingdings" w:hint="default"/>
+      </w:rPr>
+    </w:lvl>
+  </w:abstractNum>
+  <w:abstractNum w:abstractNumId="7" w15:restartNumberingAfterBreak="0">
+    <w:nsid w:val="53E25CDC"/>
+    <w:multiLevelType w:val="hybridMultilevel"/>
+    <w:tmpl w:val="BE8210CE"/>
+    <w:lvl w:ilvl="0" w:tplc="0409000F">
+      <w:start w:val="1"/>
+      <w:numFmt w:val="decimal"/>
+      <w:lvlText w:val="%1."/>
+      <w:lvlJc w:val="left"/>
+      <w:pPr>
+        <w:ind w:left="720" w:hanging="360"/>
+      </w:pPr>
+      <w:rPr>
+        <w:rFonts w:hint="default"/>
+      </w:rPr>
+    </w:lvl>
+    <w:lvl w:ilvl="1" w:tplc="04090019" w:tentative="1">
+      <w:start w:val="1"/>
+      <w:numFmt w:val="lowerLetter"/>
+      <w:lvlText w:val="%2."/>
+      <w:lvlJc w:val="left"/>
+      <w:pPr>
+        <w:ind w:left="1440" w:hanging="360"/>
+      </w:pPr>
+    </w:lvl>
+    <w:lvl w:ilvl="2" w:tplc="0409001B" w:tentative="1">
+      <w:start w:val="1"/>
+      <w:numFmt w:val="lowerRoman"/>
+      <w:lvlText w:val="%3."/>
+      <w:lvlJc w:val="right"/>
+      <w:pPr>
+        <w:ind w:left="2160" w:hanging="180"/>
+      </w:pPr>
+    </w:lvl>
+    <w:lvl w:ilvl="3" w:tplc="0409000F" w:tentative="1">
+      <w:start w:val="1"/>
+      <w:numFmt w:val="decimal"/>
+      <w:lvlText w:val="%4."/>
+      <w:lvlJc w:val="left"/>
+      <w:pPr>
+        <w:ind w:left="2880" w:hanging="360"/>
+      </w:pPr>
+    </w:lvl>
+    <w:lvl w:ilvl="4" w:tplc="04090019" w:tentative="1">
+      <w:start w:val="1"/>
+      <w:numFmt w:val="lowerLetter"/>
+      <w:lvlText w:val="%5."/>
+      <w:lvlJc w:val="left"/>
+      <w:pPr>
+        <w:ind w:left="3600" w:hanging="360"/>
+      </w:pPr>
+    </w:lvl>
+    <w:lvl w:ilvl="5" w:tplc="0409001B" w:tentative="1">
+      <w:start w:val="1"/>
+      <w:numFmt w:val="lowerRoman"/>
+      <w:lvlText w:val="%6."/>
+      <w:lvlJc w:val="right"/>
+      <w:pPr>
+        <w:ind w:left="4320" w:hanging="180"/>
+      </w:pPr>
+    </w:lvl>
+    <w:lvl w:ilvl="6" w:tplc="0409000F" w:tentative="1">
+      <w:start w:val="1"/>
+      <w:numFmt w:val="decimal"/>
+      <w:lvlText w:val="%7."/>
+      <w:lvlJc w:val="left"/>
+      <w:pPr>
+        <w:ind w:left="5040" w:hanging="360"/>
+      </w:pPr>
+    </w:lvl>
+    <w:lvl w:ilvl="7" w:tplc="04090019" w:tentative="1">
+      <w:start w:val="1"/>
+      <w:numFmt w:val="lowerLetter"/>
+      <w:lvlText w:val="%8."/>
+      <w:lvlJc w:val="left"/>
+      <w:pPr>
+        <w:ind w:left="5760" w:hanging="360"/>
+      </w:pPr>
+    </w:lvl>
+    <w:lvl w:ilvl="8" w:tplc="0409001B" w:tentative="1">
+      <w:start w:val="1"/>
+      <w:numFmt w:val="lowerRoman"/>
+      <w:lvlText w:val="%9."/>
+      <w:lvlJc w:val="right"/>
+      <w:pPr>
+        <w:ind w:left="6480" w:hanging="180"/>
+      </w:pPr>
+    </w:lvl>
+  </w:abstractNum>
+  <w:abstractNum w:abstractNumId="8" w15:restartNumberingAfterBreak="0">
+    <w:nsid w:val="77944DDB"/>
+    <w:multiLevelType w:val="hybridMultilevel"/>
+    <w:tmpl w:val="1B5AABF8"/>
+    <w:lvl w:ilvl="0" w:tplc="0409000F">
+      <w:start w:val="1"/>
+      <w:numFmt w:val="decimal"/>
+      <w:lvlText w:val="%1."/>
+      <w:lvlJc w:val="left"/>
+      <w:pPr>
+        <w:ind w:left="720" w:hanging="360"/>
+      </w:pPr>
+      <w:rPr>
+        <w:rFonts w:hint="default"/>
+      </w:rPr>
+    </w:lvl>
+    <w:lvl w:ilvl="1" w:tplc="04090019" w:tentative="1">
+      <w:start w:val="1"/>
+      <w:numFmt w:val="lowerLetter"/>
+      <w:lvlText w:val="%2."/>
+      <w:lvlJc w:val="left"/>
+      <w:pPr>
+        <w:ind w:left="1440" w:hanging="360"/>
+      </w:pPr>
+    </w:lvl>
+    <w:lvl w:ilvl="2" w:tplc="0409001B" w:tentative="1">
+      <w:start w:val="1"/>
+      <w:numFmt w:val="lowerRoman"/>
+      <w:lvlText w:val="%3."/>
+      <w:lvlJc w:val="right"/>
+      <w:pPr>
+        <w:ind w:left="2160" w:hanging="180"/>
+      </w:pPr>
+    </w:lvl>
+    <w:lvl w:ilvl="3" w:tplc="0409000F" w:tentative="1">
+      <w:start w:val="1"/>
+      <w:numFmt w:val="decimal"/>
+      <w:lvlText w:val="%4."/>
+      <w:lvlJc w:val="left"/>
+      <w:pPr>
+        <w:ind w:left="2880" w:hanging="360"/>
+      </w:pPr>
+    </w:lvl>
+    <w:lvl w:ilvl="4" w:tplc="04090019" w:tentative="1">
+      <w:start w:val="1"/>
+      <w:numFmt w:val="lowerLetter"/>
+      <w:lvlText w:val="%5."/>
+      <w:lvlJc w:val="left"/>
+      <w:pPr>
+        <w:ind w:left="3600" w:hanging="360"/>
+      </w:pPr>
+    </w:lvl>
+    <w:lvl w:ilvl="5" w:tplc="0409001B" w:tentative="1">
+      <w:start w:val="1"/>
+      <w:numFmt w:val="lowerRoman"/>
+      <w:lvlText w:val="%6."/>
+      <w:lvlJc w:val="right"/>
+      <w:pPr>
+        <w:ind w:left="4320" w:hanging="180"/>
+      </w:pPr>
+    </w:lvl>
+    <w:lvl w:ilvl="6" w:tplc="0409000F" w:tentative="1">
+      <w:start w:val="1"/>
+      <w:numFmt w:val="decimal"/>
+      <w:lvlText w:val="%7."/>
+      <w:lvlJc w:val="left"/>
+      <w:pPr>
+        <w:ind w:left="5040" w:hanging="360"/>
+      </w:pPr>
+    </w:lvl>
+    <w:lvl w:ilvl="7" w:tplc="04090019" w:tentative="1">
+      <w:start w:val="1"/>
+      <w:numFmt w:val="lowerLetter"/>
+      <w:lvlText w:val="%8."/>
+      <w:lvlJc w:val="left"/>
+      <w:pPr>
+        <w:ind w:left="5760" w:hanging="360"/>
+      </w:pPr>
+    </w:lvl>
+    <w:lvl w:ilvl="8" w:tplc="0409001B" w:tentative="1">
+      <w:start w:val="1"/>
+      <w:numFmt w:val="lowerRoman"/>
+      <w:lvlText w:val="%9."/>
+      <w:lvlJc w:val="right"/>
+      <w:pPr>
+        <w:ind w:left="6480" w:hanging="180"/>
+      </w:pPr>
+    </w:lvl>
+  </w:abstractNum>
+  <w:abstractNum w:abstractNumId="9" w15:restartNumberingAfterBreak="0">
+    <w:nsid w:val="7C5109F0"/>
+    <w:multiLevelType w:val="hybridMultilevel"/>
+    <w:tmpl w:val="971A3914"/>
+    <w:lvl w:ilvl="0" w:tplc="0409000F">
+      <w:start w:val="1"/>
+      <w:numFmt w:val="decimal"/>
+      <w:lvlText w:val="%1."/>
+      <w:lvlJc w:val="left"/>
+      <w:pPr>
+        <w:ind w:left="720" w:hanging="360"/>
+      </w:pPr>
+      <w:rPr>
+        <w:rFonts w:hint="default"/>
+      </w:rPr>
+    </w:lvl>
+    <w:lvl w:ilvl="1" w:tplc="04090019" w:tentative="1">
+      <w:start w:val="1"/>
+      <w:numFmt w:val="lowerLetter"/>
+      <w:lvlText w:val="%2."/>
+      <w:lvlJc w:val="left"/>
+      <w:pPr>
+        <w:ind w:left="1440" w:hanging="360"/>
+      </w:pPr>
+    </w:lvl>
+    <w:lvl w:ilvl="2" w:tplc="0409001B" w:tentative="1">
+      <w:start w:val="1"/>
+      <w:numFmt w:val="lowerRoman"/>
+      <w:lvlText w:val="%3."/>
+      <w:lvlJc w:val="right"/>
+      <w:pPr>
+        <w:ind w:left="2160" w:hanging="180"/>
+      </w:pPr>
+    </w:lvl>
+    <w:lvl w:ilvl="3" w:tplc="0409000F" w:tentative="1">
+      <w:start w:val="1"/>
+      <w:numFmt w:val="decimal"/>
+      <w:lvlText w:val="%4."/>
+      <w:lvlJc w:val="left"/>
+      <w:pPr>
+        <w:ind w:left="2880" w:hanging="360"/>
+      </w:pPr>
+    </w:lvl>
+    <w:lvl w:ilvl="4" w:tplc="04090019" w:tentative="1">
+      <w:start w:val="1"/>
+      <w:numFmt w:val="lowerLetter"/>
+      <w:lvlText w:val="%5."/>
+      <w:lvlJc w:val="left"/>
+      <w:pPr>
+        <w:ind w:left="3600" w:hanging="360"/>
+      </w:pPr>
+    </w:lvl>
+    <w:lvl w:ilvl="5" w:tplc="0409001B" w:tentative="1">
+      <w:start w:val="1"/>
+      <w:numFmt w:val="lowerRoman"/>
+      <w:lvlText w:val="%6."/>
+      <w:lvlJc w:val="right"/>
+      <w:pPr>
+        <w:ind w:left="4320" w:hanging="180"/>
+      </w:pPr>
+    </w:lvl>
+    <w:lvl w:ilvl="6" w:tplc="0409000F" w:tentative="1">
+      <w:start w:val="1"/>
+      <w:numFmt w:val="decimal"/>
+      <w:lvlText w:val="%7."/>
+      <w:lvlJc w:val="left"/>
+      <w:pPr>
+        <w:ind w:left="5040" w:hanging="360"/>
+      </w:pPr>
+    </w:lvl>
+    <w:lvl w:ilvl="7" w:tplc="04090019" w:tentative="1">
+      <w:start w:val="1"/>
+      <w:numFmt w:val="lowerLetter"/>
+      <w:lvlText w:val="%8."/>
+      <w:lvlJc w:val="left"/>
+      <w:pPr>
+        <w:ind w:left="5760" w:hanging="360"/>
+      </w:pPr>
+    </w:lvl>
+    <w:lvl w:ilvl="8" w:tplc="0409001B" w:tentative="1">
+      <w:start w:val="1"/>
+      <w:numFmt w:val="lowerRoman"/>
+      <w:lvlText w:val="%9."/>
+      <w:lvlJc w:val="right"/>
+      <w:pPr>
+        <w:ind w:left="6480" w:hanging="180"/>
+      </w:pPr>
+    </w:lvl>
+  </w:abstractNum>
   <w:num w:numId="1">
-    <w:abstractNumId w:val="1"/>
+    <w:abstractNumId w:val="3"/>
   </w:num>
   <w:num w:numId="2">
     <w:abstractNumId w:val="0"/>
+  </w:num>
+  <w:num w:numId="3">
+    <w:abstractNumId w:val="9"/>
+  </w:num>
+  <w:num w:numId="4">
+    <w:abstractNumId w:val="1"/>
+  </w:num>
+  <w:num w:numId="5">
+    <w:abstractNumId w:val="6"/>
+  </w:num>
+  <w:num w:numId="6">
+    <w:abstractNumId w:val="5"/>
+  </w:num>
+  <w:num w:numId="7">
+    <w:abstractNumId w:val="8"/>
+  </w:num>
+  <w:num w:numId="8">
+    <w:abstractNumId w:val="4"/>
+  </w:num>
+  <w:num w:numId="9">
+    <w:abstractNumId w:val="7"/>
+  </w:num>
+  <w:num w:numId="10">
+    <w:abstractNumId w:val="2"/>
   </w:num>
 </w:numbering>
 </file>
@@ -1785,6 +4376,91 @@
       <w:shd w:val="clear" w:color="auto" w:fill="E1DFDD"/>
     </w:rPr>
   </w:style>
+  <w:style w:type="paragraph" w:styleId="Header">
+    <w:name w:val="header"/>
+    <w:basedOn w:val="Normal"/>
+    <w:link w:val="HeaderChar"/>
+    <w:uiPriority w:val="99"/>
+    <w:unhideWhenUsed/>
+    <w:rsid w:val="00950A2E"/>
+    <w:pPr>
+      <w:tabs>
+        <w:tab w:val="center" w:pos="4680"/>
+        <w:tab w:val="right" w:pos="9360"/>
+      </w:tabs>
+      <w:spacing w:line="240" w:lineRule="auto"/>
+    </w:pPr>
+  </w:style>
+  <w:style w:type="character" w:customStyle="1" w:styleId="HeaderChar">
+    <w:name w:val="Header Char"/>
+    <w:basedOn w:val="DefaultParagraphFont"/>
+    <w:link w:val="Header"/>
+    <w:uiPriority w:val="99"/>
+    <w:rsid w:val="00950A2E"/>
+  </w:style>
+  <w:style w:type="paragraph" w:styleId="Footer">
+    <w:name w:val="footer"/>
+    <w:basedOn w:val="Normal"/>
+    <w:link w:val="FooterChar"/>
+    <w:uiPriority w:val="99"/>
+    <w:unhideWhenUsed/>
+    <w:rsid w:val="00950A2E"/>
+    <w:pPr>
+      <w:tabs>
+        <w:tab w:val="center" w:pos="4680"/>
+        <w:tab w:val="right" w:pos="9360"/>
+      </w:tabs>
+      <w:spacing w:line="240" w:lineRule="auto"/>
+    </w:pPr>
+  </w:style>
+  <w:style w:type="character" w:customStyle="1" w:styleId="FooterChar">
+    <w:name w:val="Footer Char"/>
+    <w:basedOn w:val="DefaultParagraphFont"/>
+    <w:link w:val="Footer"/>
+    <w:uiPriority w:val="99"/>
+    <w:rsid w:val="00950A2E"/>
+  </w:style>
+  <w:style w:type="paragraph" w:styleId="BalloonText">
+    <w:name w:val="Balloon Text"/>
+    <w:basedOn w:val="Normal"/>
+    <w:link w:val="BalloonTextChar"/>
+    <w:uiPriority w:val="99"/>
+    <w:semiHidden/>
+    <w:unhideWhenUsed/>
+    <w:rsid w:val="00A820D7"/>
+    <w:pPr>
+      <w:spacing w:line="240" w:lineRule="auto"/>
+    </w:pPr>
+    <w:rPr>
+      <w:rFonts w:ascii="Segoe UI" w:hAnsi="Segoe UI" w:cs="Segoe UI"/>
+      <w:sz w:val="18"/>
+      <w:szCs w:val="18"/>
+    </w:rPr>
+  </w:style>
+  <w:style w:type="character" w:customStyle="1" w:styleId="BalloonTextChar">
+    <w:name w:val="Balloon Text Char"/>
+    <w:basedOn w:val="DefaultParagraphFont"/>
+    <w:link w:val="BalloonText"/>
+    <w:uiPriority w:val="99"/>
+    <w:semiHidden/>
+    <w:rsid w:val="00A820D7"/>
+    <w:rPr>
+      <w:rFonts w:ascii="Segoe UI" w:hAnsi="Segoe UI" w:cs="Segoe UI"/>
+      <w:sz w:val="18"/>
+      <w:szCs w:val="18"/>
+    </w:rPr>
+  </w:style>
+  <w:style w:type="character" w:styleId="Strong">
+    <w:name w:val="Strong"/>
+    <w:basedOn w:val="DefaultParagraphFont"/>
+    <w:uiPriority w:val="22"/>
+    <w:qFormat/>
+    <w:rsid w:val="00B64910"/>
+    <w:rPr>
+      <w:b/>
+      <w:bCs/>
+    </w:rPr>
+  </w:style>
 </w:styles>
 </file>
 

</xml_diff>